<commit_message>
Add Demos climate consensus reference (Phillips and Seaford, 2021)
</commit_message>
<xml_diff>
--- a/papers/LIterature_Review_210915.docx
+++ b/papers/LIterature_Review_210915.docx
@@ -7,7 +7,7 @@
         <w:pStyle w:val="Heading1"/>
         <w:numPr>
           <w:ilvl w:val="0"/>
-          <w:numId w:val="9"/>
+          <w:numId w:val="3"/>
         </w:numPr>
       </w:pPr>
       <w:r>
@@ -68,23 +68,7 @@
         <w:fldChar w:fldCharType="separate"/>
       </w:r>
       <w:r>
-        <w:t xml:space="preserve">(Cherry et al. (2012); de Groot and </w:t>
-      </w:r>
-      <w:proofErr w:type="spellStart"/>
-      <w:r>
-        <w:t>Schuitema</w:t>
-      </w:r>
-      <w:proofErr w:type="spellEnd"/>
-      <w:r>
-        <w:t xml:space="preserve"> (2012); </w:t>
-      </w:r>
-      <w:proofErr w:type="spellStart"/>
-      <w:r>
-        <w:t>Kallbekken</w:t>
-      </w:r>
-      <w:proofErr w:type="spellEnd"/>
-      <w:r>
-        <w:t xml:space="preserve"> and Aasen (2010); Steg et al. (2006))</w:t>
+        <w:t>(Cherry et al. (2012); de Groot and Schuitema (2012); Kallbekken and Aasen (2010); Steg et al. (2006))</w:t>
       </w:r>
       <w:r>
         <w:fldChar w:fldCharType="end"/>
@@ -119,13 +103,8 @@
       <w:r>
         <w:fldChar w:fldCharType="separate"/>
       </w:r>
-      <w:proofErr w:type="spellStart"/>
-      <w:r>
-        <w:t>Attari</w:t>
-      </w:r>
-      <w:proofErr w:type="spellEnd"/>
-      <w:r>
-        <w:t xml:space="preserve"> et al. (2009)</w:t>
+      <w:r>
+        <w:t>Attari et al. (2009)</w:t>
       </w:r>
       <w:r>
         <w:fldChar w:fldCharType="end"/>
@@ -143,15 +122,7 @@
         <w:fldChar w:fldCharType="separate"/>
       </w:r>
       <w:r>
-        <w:t xml:space="preserve">de Groot and </w:t>
-      </w:r>
-      <w:proofErr w:type="spellStart"/>
-      <w:r>
-        <w:t>Schuitema</w:t>
-      </w:r>
-      <w:proofErr w:type="spellEnd"/>
-      <w:r>
-        <w:t xml:space="preserve"> (2012)</w:t>
+        <w:t>de Groot and Schuitema (2012)</w:t>
       </w:r>
       <w:r>
         <w:fldChar w:fldCharType="end"/>
@@ -168,13 +139,8 @@
       <w:r>
         <w:fldChar w:fldCharType="separate"/>
       </w:r>
-      <w:proofErr w:type="spellStart"/>
-      <w:r>
-        <w:t>Kotchen</w:t>
-      </w:r>
-      <w:proofErr w:type="spellEnd"/>
-      <w:r>
-        <w:t xml:space="preserve"> et al. (2013)</w:t>
+      <w:r>
+        <w:t>Kotchen et al. (2013)</w:t>
       </w:r>
       <w:r>
         <w:fldChar w:fldCharType="end"/>
@@ -232,21 +198,8 @@
       <w:r>
         <w:fldChar w:fldCharType="separate"/>
       </w:r>
-      <w:proofErr w:type="spellStart"/>
-      <w:r>
-        <w:t>Jagers</w:t>
-      </w:r>
-      <w:proofErr w:type="spellEnd"/>
-      <w:r>
-        <w:t xml:space="preserve"> and </w:t>
-      </w:r>
-      <w:proofErr w:type="spellStart"/>
-      <w:r>
-        <w:t>Hammar</w:t>
-      </w:r>
-      <w:proofErr w:type="spellEnd"/>
-      <w:r>
-        <w:t xml:space="preserve"> (2009)</w:t>
+      <w:r>
+        <w:t>Jagers and Hammar (2009)</w:t>
       </w:r>
       <w:r>
         <w:fldChar w:fldCharType="end"/>
@@ -285,39 +238,7 @@
         <w:fldChar w:fldCharType="separate"/>
       </w:r>
       <w:r>
-        <w:t>(</w:t>
-      </w:r>
-      <w:proofErr w:type="spellStart"/>
-      <w:r>
-        <w:t>Carattini</w:t>
-      </w:r>
-      <w:proofErr w:type="spellEnd"/>
-      <w:r>
-        <w:t xml:space="preserve"> et al. (2018); </w:t>
-      </w:r>
-      <w:proofErr w:type="spellStart"/>
-      <w:r>
-        <w:t>Odeck</w:t>
-      </w:r>
-      <w:proofErr w:type="spellEnd"/>
-      <w:r>
-        <w:t xml:space="preserve"> and </w:t>
-      </w:r>
-      <w:proofErr w:type="spellStart"/>
-      <w:r>
-        <w:t>Bråthen</w:t>
-      </w:r>
-      <w:proofErr w:type="spellEnd"/>
-      <w:r>
-        <w:t xml:space="preserve"> (2002); </w:t>
-      </w:r>
-      <w:proofErr w:type="spellStart"/>
-      <w:r>
-        <w:t>Schuitema</w:t>
-      </w:r>
-      <w:proofErr w:type="spellEnd"/>
-      <w:r>
-        <w:t xml:space="preserve">, Steg et al. </w:t>
+        <w:t xml:space="preserve">(Carattini et al. (2018); Odeck and Bråthen (2002); Schuitema, Steg et al. </w:t>
       </w:r>
       <w:r>
         <w:t>(2010))</w:t>
@@ -345,21 +266,8 @@
       <w:r>
         <w:fldChar w:fldCharType="separate"/>
       </w:r>
-      <w:proofErr w:type="spellStart"/>
-      <w:r>
-        <w:t>Jagers</w:t>
-      </w:r>
-      <w:proofErr w:type="spellEnd"/>
-      <w:r>
-        <w:t xml:space="preserve"> and </w:t>
-      </w:r>
-      <w:proofErr w:type="spellStart"/>
-      <w:r>
-        <w:t>Hammar</w:t>
-      </w:r>
-      <w:proofErr w:type="spellEnd"/>
-      <w:r>
-        <w:t xml:space="preserve"> (2009)</w:t>
+      <w:r>
+        <w:t>Jagers and Hammar (2009)</w:t>
       </w:r>
       <w:r>
         <w:fldChar w:fldCharType="end"/>
@@ -376,13 +284,8 @@
       <w:r>
         <w:fldChar w:fldCharType="separate"/>
       </w:r>
-      <w:proofErr w:type="spellStart"/>
-      <w:r>
-        <w:t>Douenne</w:t>
-      </w:r>
-      <w:proofErr w:type="spellEnd"/>
-      <w:r>
-        <w:t xml:space="preserve"> and Fabre (2019)</w:t>
+      <w:r>
+        <w:t>Douenne and Fabre (2019)</w:t>
       </w:r>
       <w:r>
         <w:fldChar w:fldCharType="end"/>
@@ -408,186 +311,182 @@
       <w:r>
         <w:fldChar w:fldCharType="separate"/>
       </w:r>
+      <w:r>
+        <w:t>Kallbekken and Sælen (2011)</w:t>
+      </w:r>
+      <w:r>
+        <w:fldChar w:fldCharType="end"/>
+      </w:r>
+      <w:r>
+        <w:t xml:space="preserve"> show that, in Norway, support for a fuel tax increases if people believe that the tax is going to limit driving and will have a positive effect on climate change. Moreover, experiencing the effectiveness of a measure can help quickly update one's beliefs and increase support for the policy. </w:t>
+      </w:r>
+      <w:r>
+        <w:fldChar w:fldCharType="begin"/>
+      </w:r>
+      <w:r>
+        <w:instrText xml:space="preserve"> ADDIN ZOTERO_ITEM CSL_CITATION {"citationID":"7tcWsO9b","properties":{"formattedCitation":"(Eliasson and Jonsson 2011)","plainCitation":"(Eliasson and Jonsson 2011)","dontUpdate":true,"noteIndex":0},"citationItems":[{"id":662,"uris":["http://zotero.org/groups/2752328/items/687PMF7F"],"uri":["http://zotero.org/groups/2752328/items/687PMF7F"],"itemData":{"id":662,"type":"article-journal","container-title":"Transport Policy","issue":"4","note":"Citation Key: eliasson2011unexpected\npublisher: Elsevier","page":"636–647","title":"The unexpected “yes”: Explanatory factors behind the positive attitudes to congestion charges in Stockholm","volume":"18","author":[{"family":"Eliasson","given":"Jonas"},{"family":"Jonsson","given":"Lina"}],"issued":{"date-parts":[["2011"]]}}}],"schema":"https://github.com/citation-style-language/schema/raw/master/csl-citation.json"} </w:instrText>
+      </w:r>
+      <w:r>
+        <w:fldChar w:fldCharType="separate"/>
+      </w:r>
+      <w:r>
+        <w:t>Eliasson and Jonsson (2011)</w:t>
+      </w:r>
+      <w:r>
+        <w:fldChar w:fldCharType="end"/>
+      </w:r>
+      <w:r>
+        <w:t xml:space="preserve"> study the congestion price implemented in Stockholm and show that the evolution of the perceived effectiveness was a major determinant for the acceptability of the policy: Before the trial implementation, 30% of the population supported the congestion price, whereas 70% supported it at the end of the trial as they had experienced its effectiveness. </w:t>
+      </w:r>
+      <w:r>
+        <w:fldChar w:fldCharType="begin"/>
+      </w:r>
+      <w:r>
+        <w:instrText xml:space="preserve"> ADDIN ZOTERO_ITEM CSL_CITATION {"citationID":"COp08zJx","properties":{"formattedCitation":"(Heres, Kallbekken, and Galarraga 2017)","plainCitation":"(Heres, Kallbekken, and Galarraga 2017)","dontUpdate":true,"noteIndex":0},"citationItems":[{"id":550,"uris":["http://zotero.org/groups/2752328/items/PS5UTAS8"],"uri":["http://zotero.org/groups/2752328/items/PS5UTAS8"],"itemData":{"id":550,"type":"article-journal","abstract":"The potential of taxes to correct environmental externalities has long been recognized among economists. Yet, this welfare-enhancing policy commonly faces strong opposition by citizens. Conversely, externality-correcting subsidies frequently enjoy high public support. We conduct a lab experiment to explore public support for Pigouvian taxes and subsidies. In an experimental market with a negative externality, participants vote on the introduction of Pigouvian taxes and subsidies under full or reduced information concerning how the tax revenues will be spent and the subsidy paid for. Theoretically the two instruments should produce identical outcomes. However, we ﬁnd substantially greater support for subsidies than for taxes. This can partially be explained by the participants’ expectation that the subsidy will increase their own payoffs more than a tax, but not because it is expected to be more effective in changing behavior. Furthermore, we ﬁnd that with greater uncertainty, the preference for subsidies is even stronger, a result which is consistent with loss aversion.","container-title":"Environmental and Resource Economics","DOI":"10.1007/s10640-015-9929-6","ISSN":"0924-6460, 1573-1502","issue":"1","journalAbbreviation":"Environ Resource Econ","language":"en","page":"1-15","source":"DOI.org (Crossref)","title":"The Role of Budgetary Information in the Preference for Externality-Correcting Subsidies over Taxes: A Lab Experiment on Public Support","title-short":"The Role of Budgetary Information in the Preference for Externality-Correcting Subsidies over Taxes","volume":"66","author":[{"family":"Heres","given":"David R."},{"family":"Kallbekken","given":"Steffen"},{"family":"Galarraga","given":"Ibon"}],"issued":{"date-parts":[["2017",1]]}}}],"schema":"https://github.com/citation-style-language/schema/raw/master/csl-citation.json"} </w:instrText>
+      </w:r>
+      <w:r>
+        <w:fldChar w:fldCharType="separate"/>
+      </w:r>
+      <w:r>
+        <w:t>Heres et al. (2017)</w:t>
+      </w:r>
+      <w:r>
+        <w:fldChar w:fldCharType="end"/>
+      </w:r>
+      <w:r>
+        <w:t xml:space="preserve"> in a laboratory experiment ask participants about Pigouvian taxes and subsidies that theoretically should produce identical outcomes, they find that the greater support for subsidies can be explained because people expect subsidies to increase their payoffs more than a tax. Moreover, when adding uncertainty on how the tax revenues would be used the results are even stronger.</w:t>
+      </w:r>
+    </w:p>
+    <w:p>
+      <w:pPr>
+        <w:pStyle w:val="Para0"/>
+      </w:pPr>
+      <w:r>
+        <w:t xml:space="preserve"> More importantly, people often reject a policy because they perceive it as ineffective. This is particularly the case for carbon tax as noted by </w:t>
+      </w:r>
+      <w:r>
+        <w:fldChar w:fldCharType="begin"/>
+      </w:r>
+      <w:r>
+        <w:instrText xml:space="preserve"> ADDIN ZOTERO_ITEM CSL_CITATION {"citationID":"rkOfhLa0","properties":{"formattedCitation":"(Hsu, Walters, and Purgas 2008)","plainCitation":"(Hsu, Walters, and Purgas 2008)","dontUpdate":true,"noteIndex":0},"citationItems":[{"id":543,"uris":["http://zotero.org/groups/2752328/items/R9N33MGV"],"uri":["http://zotero.org/groups/2752328/items/R9N33MGV"],"itemData":{"id":543,"type":"article-journal","abstract":"Economists widely agree that in concept, pollution taxes are the most cost-effective means of reducing pollution. With the advent of monitoring and enforcement technologies, the case for pollution taxation is generally getting stronger on the merits. Despite widespread agreement among economists, however, pollution taxes remain unpopular, especially in North America. Some oppose pollution taxes because of a suspicion that government would misspend the tax proceeds, while others oppose pollution taxes because they would impose economic hardships upon certain individuals, groups, or industries. And there is no pollution tax more pathologically hated as the gasoline tax. This is unfortunate from an economic perspective, as a gasoline tax is easy to implement, and is a reasonable Pigouvian tax, scaling proportionately with the harms of consumption. Surprisingly, there is a dearth of theory explaining this cleave between economists and virtually everybody else. Drawing on behavioralist literatures, this paper introduces several theories as to why people and governments so vehemently oppose pollution taxes. Using the example of gasoline taxes, we provide some empirical evidence for these theories. We also show that ‘‘revenue recycling,’’ the use of tax proceeds to reduce other taxes, is an effective means of reducing opposition to gasoline taxes.","container-title":"Energy Policy","DOI":"10.1016/j.enpol.2008.06.010","ISSN":"03014215","issue":"9","journalAbbreviation":"Energy Policy","language":"en","page":"3612-3619","source":"DOI.org (Crossref)","title":"Pollution tax heuristics: An empirical study of willingness to pay higher gasoline taxes","title-short":"Pollution tax heuristics","volume":"36","author":[{"family":"Hsu","given":"Shi-Ling"},{"family":"Walters","given":"Joshua"},{"family":"Purgas","given":"Anthony"}],"issued":{"date-parts":[["2008",9]]}}}],"schema":"https://github.com/citation-style-language/schema/raw/master/csl-citation.json"} </w:instrText>
+      </w:r>
+      <w:r>
+        <w:fldChar w:fldCharType="separate"/>
+      </w:r>
+      <w:r>
+        <w:t>Hsu et al. (2008)</w:t>
+      </w:r>
+      <w:r>
+        <w:fldChar w:fldCharType="end"/>
+      </w:r>
+      <w:r>
+        <w:t xml:space="preserve"> in North America or </w:t>
+      </w:r>
+      <w:r>
+        <w:fldChar w:fldCharType="begin"/>
+      </w:r>
+      <w:r>
+        <w:instrText xml:space="preserve"> ADDIN ZOTERO_ITEM CSL_CITATION {"citationID":"ErJSxYGC","properties":{"formattedCitation":"(Baranzini and Carattini 2017)","plainCitation":"(Baranzini and Carattini 2017)","dontUpdate":true,"noteIndex":0},"citationItems":[{"id":545,"uris":["http://zotero.org/groups/2752328/items/QT2U3G2S"],"uri":["http://zotero.org/groups/2752328/items/QT2U3G2S"],"itemData":{"id":545,"type":"article-journal","abstract":"This paper analyzes the drivers of carbon taxes acceptability with survey data and a randomized labeling treatment. Based on a sample of more than 300 individuals, it assesses the effect on acceptability of speciﬁc policy designs and individuals’ perceptions of carbon taxes advantages and disadvantages. We ﬁnd that the lack of perception of primary and ancillary beneﬁts is one of the main barriers to the acceptability of carbon taxes. In addition, policy design matters for acceptability and in particular earmarking ﬁscal revenues for environmental purposes can lead to larger support. We also ﬁnd an effect of labeling, comparing the wording ‘‘climate contribution’’ with ‘‘carbon tax’’. We argue that proper policy design coupled with effective communication on the effects of carbon taxes may lead to a substantial improvement in acceptability.","container-title":"Environmental Economics and Policy Studies","DOI":"10.1007/s10018-016-0144-7","ISSN":"1432-847X, 1867-383X","issue":"1","journalAbbreviation":"Environ Econ Policy Stud","language":"en","page":"197-227","source":"DOI.org (Crossref)","title":"Effectiveness, earmarking and labeling: testing the acceptability of carbon taxes with survey data","title-short":"Effectiveness, earmarking and labeling","volume":"19","author":[{"family":"Baranzini","given":"Andrea"},{"family":"Carattini","given":"Stefano"}],"issued":{"date-parts":[["2017",1]]}}}],"schema":"https://github.com/citation-style-language/schema/raw/master/csl-citation.json"} </w:instrText>
+      </w:r>
+      <w:r>
+        <w:fldChar w:fldCharType="separate"/>
+      </w:r>
+      <w:r>
+        <w:t>Baranzini and Carattini (2017)</w:t>
+      </w:r>
+      <w:r>
+        <w:fldChar w:fldCharType="end"/>
+      </w:r>
+      <w:r>
+        <w:t xml:space="preserve"> in Switzerland. Finally, carbon taxes are often perceived as ineffective to discourage carbon-intensive activities </w:t>
+      </w:r>
+      <w:r>
+        <w:fldChar w:fldCharType="begin"/>
+      </w:r>
+      <w:r>
+        <w:instrText xml:space="preserve"> ADDIN ZOTERO_ITEM CSL_CITATION {"citationID":"nOTlW4et","properties":{"formattedCitation":"(Klok et al. 2006; Steg, Dreijerink, and Abrahamse 2006)","plainCitation":"(Klok et al. 2006; Steg, Dreijerink, and Abrahamse 2006)","dontUpdate":true,"noteIndex":0},"citationItems":[{"id":541,"uris":["http://zotero.org/groups/2752328/items/I4YMANNM"],"uri":["http://zotero.org/groups/2752328/items/I4YMANNM"],"itemData":{"id":541,"type":"article-journal","abstract":"Despite the long-term and positive experience with Ecological Tax Reform (ETR), the PETRAS study indicates that awareness about the principles behind ETR is low among both businesses and the general public in Denmark. As well as the lack of awareness of ETR, attitudes towards environmental taxation appear negative. When explaining the political intentions behind ETR, attitudes seem to improve somewhat, but they still remain overall sceptical.","container-title":"Energy Policy","DOI":"10.1016/j.enpol.2004.08.044","ISSN":"03014215","issue":"8","journalAbbreviation":"Energy Policy","language":"en","page":"905-916","source":"DOI.org (Crossref)","title":"Ecological Tax Reform in Denmark: history and social acceptability","title-short":"Ecological Tax Reform in Denmark","volume":"34","author":[{"family":"Klok","given":"Jacob"},{"family":"Larsen","given":"Anders"},{"family":"Dahl","given":"Anja"},{"family":"Hansen","given":"Kirsten"}],"issued":{"date-parts":[["2006",5]]}}},{"id":556,"uris":["http://zotero.org/groups/2752328/items/HNC2VDDD"],"uri":["http://zotero.org/groups/2752328/items/HNC2VDDD"],"itemData":{"id":556,"type":"article-journal","abstract":"This article examines which policy features affect the perceived effectiveness and acceptability of pricing policies aimed to reduce CO2 emissions. A survey study was conducted among 112 Dutch respondents in 2003. As hypothesized, incentives and policies targeting efficiency behavior were perceived to be more effective and acceptable than were disincentives and policies targeting curtailment behavior. Policies targeting direct energy use were evaluated as more effective than those targeting indirect energy use. No significant differences were found between the acceptability of policies targeting direct and indirect energy savings. As expected, push measures were perceived to be more effective and acceptable when revenues are allocated within the energy domain rather than to general funds. Pull measures were evaluated as more effective when they are funded from within the energy domain rather than from general public funds. The way pull measures are funded did not significantly affect their acceptability.","container-title":"Environment and Behavior","DOI":"10.1177/0013916505278519","ISSN":"0013-9165, 1552-390X","issue":"1","journalAbbreviation":"Environment and Behavior","language":"en","page":"92-111","source":"DOI.org (Crossref)","title":"Why are Energy Policies Acceptable and Effective?","volume":"38","author":[{"family":"Steg","given":"Linda"},{"family":"Dreijerink","given":"Lieke"},{"family":"Abrahamse","given":"Wokje"}],"issued":{"date-parts":[["2006",1]]}}}],"schema":"https://github.com/citation-style-language/schema/raw/master/csl-citation.json"} </w:instrText>
+      </w:r>
+      <w:r>
+        <w:fldChar w:fldCharType="separate"/>
+      </w:r>
+      <w:r>
+        <w:t>(Klok et al. (2006); Steg et al. (2006))</w:t>
+      </w:r>
+      <w:r>
+        <w:fldChar w:fldCharType="end"/>
+      </w:r>
+      <w:r>
+        <w:t xml:space="preserve"> and this is often one of the main reasons why carbon taxes are rejected by people </w:t>
+      </w:r>
+      <w:r>
+        <w:fldChar w:fldCharType="begin"/>
+      </w:r>
+      <w:r>
+        <w:instrText xml:space="preserve"> ADDIN ZOTERO_ITEM CSL_CITATION {"citationID":"NG7usnt1","properties":{"formattedCitation":"(Baranzini and Carattini 2017; Hsu, Walters, and Purgas 2008)","plainCitation":"(Baranzini and Carattini 2017; Hsu, Walters, and Purgas 2008)","dontUpdate":true,"noteIndex":0},"citationItems":[{"id":545,"uris":["http://zotero.org/groups/2752328/items/QT2U3G2S"],"uri":["http://zotero.org/groups/2752328/items/QT2U3G2S"],"itemData":{"id":545,"type":"article-journal","abstract":"This paper analyzes the drivers of carbon taxes acceptability with survey data and a randomized labeling treatment. Based on a sample of more than 300 individuals, it assesses the effect on acceptability of speciﬁc policy designs and individuals’ perceptions of carbon taxes advantages and disadvantages. We ﬁnd that the lack of perception of primary and ancillary beneﬁts is one of the main barriers to the acceptability of carbon taxes. In addition, policy design matters for acceptability and in particular earmarking ﬁscal revenues for environmental purposes can lead to larger support. We also ﬁnd an effect of labeling, comparing the wording ‘‘climate contribution’’ with ‘‘carbon tax’’. We argue that proper policy design coupled with effective communication on the effects of carbon taxes may lead to a substantial improvement in acceptability.","container-title":"Environmental Economics and Policy Studies","DOI":"10.1007/s10018-016-0144-7","ISSN":"1432-847X, 1867-383X","issue":"1","journalAbbreviation":"Environ Econ Policy Stud","language":"en","page":"197-227","source":"DOI.org (Crossref)","title":"Effectiveness, earmarking and labeling: testing the acceptability of carbon taxes with survey data","title-short":"Effectiveness, earmarking and labeling","volume":"19","author":[{"family":"Baranzini","given":"Andrea"},{"family":"Carattini","given":"Stefano"}],"issued":{"date-parts":[["2017",1]]}}},{"id":543,"uris":["http://zotero.org/groups/2752328/items/R9N33MGV"],"uri":["http://zotero.org/groups/2752328/items/R9N33MGV"],"itemData":{"id":543,"type":"article-journal","abstract":"Economists widely agree that in concept, pollution taxes are the most cost-effective means of reducing pollution. With the advent of monitoring and enforcement technologies, the case for pollution taxation is generally getting stronger on the merits. Despite widespread agreement among economists, however, pollution taxes remain unpopular, especially in North America. Some oppose pollution taxes because of a suspicion that government would misspend the tax proceeds, while others oppose pollution taxes because they would impose economic hardships upon certain individuals, groups, or industries. And there is no pollution tax more pathologically hated as the gasoline tax. This is unfortunate from an economic perspective, as a gasoline tax is easy to implement, and is a reasonable Pigouvian tax, scaling proportionately with the harms of consumption. Surprisingly, there is a dearth of theory explaining this cleave between economists and virtually everybody else. Drawing on behavioralist literatures, this paper introduces several theories as to why people and governments so vehemently oppose pollution taxes. Using the example of gasoline taxes, we provide some empirical evidence for these theories. We also show that ‘‘revenue recycling,’’ the use of tax proceeds to reduce other taxes, is an effective means of reducing opposition to gasoline taxes.","container-title":"Energy Policy","DOI":"10.1016/j.enpol.2008.06.010","ISSN":"03014215","issue":"9","journalAbbreviation":"Energy Policy","language":"en","page":"3612-3619","source":"DOI.org (Crossref)","title":"Pollution tax heuristics: An empirical study of willingness to pay higher gasoline taxes","title-short":"Pollution tax heuristics","volume":"36","author":[{"family":"Hsu","given":"Shi-Ling"},{"family":"Walters","given":"Joshua"},{"family":"Purgas","given":"Anthony"}],"issued":{"date-parts":[["2008",9]]}}}],"schema":"https://github.com/citation-style-language/schema/raw/master/csl-citation.json"} </w:instrText>
+      </w:r>
+      <w:r>
+        <w:fldChar w:fldCharType="separate"/>
+      </w:r>
+      <w:r>
+        <w:t>(Baranzini and Carattini (2017); Hsu et al. (2008))</w:t>
+      </w:r>
+      <w:r>
+        <w:fldChar w:fldCharType="end"/>
+      </w:r>
+      <w:r>
+        <w:t>.</w:t>
+      </w:r>
+    </w:p>
+    <w:p>
+      <w:pPr>
+        <w:pStyle w:val="Para0"/>
+      </w:pPr>
+      <w:r>
+        <w:fldChar w:fldCharType="begin"/>
+      </w:r>
+      <w:r>
+        <w:instrText xml:space="preserve"> ADDIN ZOTERO_ITEM CSL_CITATION {"citationID":"qMaHISZo","properties":{"formattedCitation":"(Phillips and Seaford 2021)","plainCitation":"(Phillips and Seaford 2021)","noteIndex":0},"citationItems":[{"id":743,"uris":["http://zotero.org/groups/2752328/items/3GV6DSML"],"uri":["http://zotero.org/groups/2752328/items/3GV6DSML"],"itemData":{"id":743,"type":"report","publisher":"Demos","title":"The Climate Consensus - The public's views on how to cut emissions: Results from the Climate Calculator","URL":"www.demos.co.uk","author":[{"family":"Phillips","given":"Andrew"},{"family":"Seaford","given":"Charles"}],"issued":{"date-parts":[["2021"]]}}}],"schema":"https://github.com/citation-style-language/schema/raw/master/csl-citation.json"} </w:instrText>
+      </w:r>
+      <w:r>
+        <w:fldChar w:fldCharType="separate"/>
+      </w:r>
+      <w:r>
+        <w:rPr>
+          <w:noProof/>
+        </w:rPr>
+        <w:t>Phillips and Seaford (2021)</w:t>
+      </w:r>
+      <w:r>
+        <w:fldChar w:fldCharType="end"/>
+      </w:r>
+      <w:r>
+        <w:t xml:space="preserve"> </w:t>
+      </w:r>
+      <w:r>
+        <w:t>try to address those misperceptions through an interactive “climate calculator” that displays the reduction in terms of carbon emissions</w:t>
+      </w:r>
+      <w:r>
+        <w:t xml:space="preserve"> due </w:t>
+      </w:r>
+      <w:r>
+        <w:t>different policies the respondents can choose.</w:t>
+      </w:r>
+      <w:r>
+        <w:t xml:space="preserve"> They survey around 20,000 UK residents representative of the national population and show that there is a very high support for various kinds of policies (e.g., 94% of people support a carbon tax of £75 per </w:t>
+      </w:r>
       <w:proofErr w:type="spellStart"/>
       <w:r>
-        <w:t>Kallbekken</w:t>
+        <w:t>tonne</w:t>
       </w:r>
       <w:proofErr w:type="spellEnd"/>
       <w:r>
-        <w:t xml:space="preserve"> and </w:t>
-      </w:r>
-      <w:proofErr w:type="spellStart"/>
-      <w:r>
-        <w:t>Sælen</w:t>
-      </w:r>
-      <w:proofErr w:type="spellEnd"/>
-      <w:r>
-        <w:t xml:space="preserve"> (2011)</w:t>
-      </w:r>
-      <w:r>
-        <w:fldChar w:fldCharType="end"/>
-      </w:r>
-      <w:r>
-        <w:t xml:space="preserve"> show that, in Norway, support for a fuel tax increases if people believe that the tax is going to limit driving and will have a positive effect on climate change. Moreover, experiencing the effectiveness of a measure can help quickly update one's beliefs and increase support for the policy. </w:t>
-      </w:r>
-      <w:r>
-        <w:fldChar w:fldCharType="begin"/>
-      </w:r>
-      <w:r>
-        <w:instrText xml:space="preserve"> ADDIN ZOTERO_ITEM CSL_CITATION {"citationID":"7tcWsO9b","properties":{"formattedCitation":"(Eliasson and Jonsson 2011)","plainCitation":"(Eliasson and Jonsson 2011)","dontUpdate":true,"noteIndex":0},"citationItems":[{"id":662,"uris":["http://zotero.org/groups/2752328/items/687PMF7F"],"uri":["http://zotero.org/groups/2752328/items/687PMF7F"],"itemData":{"id":662,"type":"article-journal","container-title":"Transport Policy","issue":"4","note":"Citation Key: eliasson2011unexpected\npublisher: Elsevier","page":"636–647","title":"The unexpected “yes”: Explanatory factors behind the positive attitudes to congestion charges in Stockholm","volume":"18","author":[{"family":"Eliasson","given":"Jonas"},{"family":"Jonsson","given":"Lina"}],"issued":{"date-parts":[["2011"]]}}}],"schema":"https://github.com/citation-style-language/schema/raw/master/csl-citation.json"} </w:instrText>
-      </w:r>
-      <w:r>
-        <w:fldChar w:fldCharType="separate"/>
-      </w:r>
-      <w:r>
-        <w:t>Eliasson and Jonsson (2011)</w:t>
-      </w:r>
-      <w:r>
-        <w:fldChar w:fldCharType="end"/>
-      </w:r>
-      <w:r>
-        <w:t xml:space="preserve"> study the congestion price implemented in Stockholm and show that the evolution of the perceived effectiveness was a major determinant for the acceptability of the policy: Before the trial implementation, 30% of the population supported the congestion price, whereas 70% supported it at the end of the trial as they had experienced its effectiveness. </w:t>
-      </w:r>
-      <w:r>
-        <w:fldChar w:fldCharType="begin"/>
-      </w:r>
-      <w:r>
-        <w:instrText xml:space="preserve"> ADDIN ZOTERO_ITEM CSL_CITATION {"citationID":"COp08zJx","properties":{"formattedCitation":"(Heres, Kallbekken, and Galarraga 2017)","plainCitation":"(Heres, Kallbekken, and Galarraga 2017)","dontUpdate":true,"noteIndex":0},"citationItems":[{"id":550,"uris":["http://zotero.org/groups/2752328/items/PS5UTAS8"],"uri":["http://zotero.org/groups/2752328/items/PS5UTAS8"],"itemData":{"id":550,"type":"article-journal","abstract":"The potential of taxes to correct environmental externalities has long been recognized among economists. Yet, this welfare-enhancing policy commonly faces strong opposition by citizens. Conversely, externality-correcting subsidies frequently enjoy high public support. We conduct a lab experiment to explore public support for Pigouvian taxes and subsidies. In an experimental market with a negative externality, participants vote on the introduction of Pigouvian taxes and subsidies under full or reduced information concerning how the tax revenues will be spent and the subsidy paid for. Theoretically the two instruments should produce identical outcomes. However, we ﬁnd substantially greater support for subsidies than for taxes. This can partially be explained by the participants’ expectation that the subsidy will increase their own payoffs more than a tax, but not because it is expected to be more effective in changing behavior. Furthermore, we ﬁnd that with greater uncertainty, the preference for subsidies is even stronger, a result which is consistent with loss aversion.","container-title":"Environmental and Resource Economics","DOI":"10.1007/s10640-015-9929-6","ISSN":"0924-6460, 1573-1502","issue":"1","journalAbbreviation":"Environ Resource Econ","language":"en","page":"1-15","source":"DOI.org (Crossref)","title":"The Role of Budgetary Information in the Preference for Externality-Correcting Subsidies over Taxes: A Lab Experiment on Public Support","title-short":"The Role of Budgetary Information in the Preference for Externality-Correcting Subsidies over Taxes","volume":"66","author":[{"family":"Heres","given":"David R."},{"family":"Kallbekken","given":"Steffen"},{"family":"Galarraga","given":"Ibon"}],"issued":{"date-parts":[["2017",1]]}}}],"schema":"https://github.com/citation-style-language/schema/raw/master/csl-citation.json"} </w:instrText>
-      </w:r>
-      <w:r>
-        <w:fldChar w:fldCharType="separate"/>
-      </w:r>
-      <w:proofErr w:type="spellStart"/>
-      <w:r>
-        <w:t>Heres</w:t>
-      </w:r>
-      <w:proofErr w:type="spellEnd"/>
-      <w:r>
-        <w:t xml:space="preserve"> et al. (2017)</w:t>
-      </w:r>
-      <w:r>
-        <w:fldChar w:fldCharType="end"/>
-      </w:r>
-      <w:r>
-        <w:t xml:space="preserve"> in a laboratory experiment ask participants about Pigouvian taxes and subsidies that theoretically should produce identical outcomes, they find that the greater support for subsidies can be explained because people expect subsidies to increase their payoffs more than a tax. Moreover, when adding uncertainty on how the tax revenues would be used the results are even stronger.</w:t>
+        <w:t>, 93% support better public transports). However, they restrict their sample to people willing to reduce national emissions by at least 39% (the objective targeted by the UK government by 2030) as they aim to find out what policies people preferred given this target.</w:t>
       </w:r>
     </w:p>
     <w:p>
       <w:pPr>
         <w:pStyle w:val="Para0"/>
       </w:pPr>
-      <w:r>
-        <w:t xml:space="preserve"> More importantly, people often reject a policy because they perceive it as ineffective. This is particularly the case for carbon tax as noted by </w:t>
-      </w:r>
-      <w:r>
-        <w:fldChar w:fldCharType="begin"/>
-      </w:r>
-      <w:r>
-        <w:instrText xml:space="preserve"> ADDIN ZOTERO_ITEM CSL_CITATION {"citationID":"rkOfhLa0","properties":{"formattedCitation":"(Hsu, Walters, and Purgas 2008)","plainCitation":"(Hsu, Walters, and Purgas 2008)","dontUpdate":true,"noteIndex":0},"citationItems":[{"id":543,"uris":["http://zotero.org/groups/2752328/items/R9N33MGV"],"uri":["http://zotero.org/groups/2752328/items/R9N33MGV"],"itemData":{"id":543,"type":"article-journal","abstract":"Economists widely agree that in concept, pollution taxes are the most cost-effective means of reducing pollution. With the advent of monitoring and enforcement technologies, the case for pollution taxation is generally getting stronger on the merits. Despite widespread agreement among economists, however, pollution taxes remain unpopular, especially in North America. Some oppose pollution taxes because of a suspicion that government would misspend the tax proceeds, while others oppose pollution taxes because they would impose economic hardships upon certain individuals, groups, or industries. And there is no pollution tax more pathologically hated as the gasoline tax. This is unfortunate from an economic perspective, as a gasoline tax is easy to implement, and is a reasonable Pigouvian tax, scaling proportionately with the harms of consumption. Surprisingly, there is a dearth of theory explaining this cleave between economists and virtually everybody else. Drawing on behavioralist literatures, this paper introduces several theories as to why people and governments so vehemently oppose pollution taxes. Using the example of gasoline taxes, we provide some empirical evidence for these theories. We also show that ‘‘revenue recycling,’’ the use of tax proceeds to reduce other taxes, is an effective means of reducing opposition to gasoline taxes.","container-title":"Energy Policy","DOI":"10.1016/j.enpol.2008.06.010","ISSN":"03014215","issue":"9","journalAbbreviation":"Energy Policy","language":"en","page":"3612-3619","source":"DOI.org (Crossref)","title":"Pollution tax heuristics: An empirical study of willingness to pay higher gasoline taxes","title-short":"Pollution tax heuristics","volume":"36","author":[{"family":"Hsu","given":"Shi-Ling"},{"family":"Walters","given":"Joshua"},{"family":"Purgas","given":"Anthony"}],"issued":{"date-parts":[["2008",9]]}}}],"schema":"https://github.com/citation-style-language/schema/raw/master/csl-citation.json"} </w:instrText>
-      </w:r>
-      <w:r>
-        <w:fldChar w:fldCharType="separate"/>
-      </w:r>
-      <w:r>
-        <w:t>Hsu et al. (2008)</w:t>
-      </w:r>
-      <w:r>
-        <w:fldChar w:fldCharType="end"/>
-      </w:r>
-      <w:r>
-        <w:t xml:space="preserve"> in North America or </w:t>
-      </w:r>
-      <w:r>
-        <w:fldChar w:fldCharType="begin"/>
-      </w:r>
-      <w:r>
-        <w:instrText xml:space="preserve"> ADDIN ZOTERO_ITEM CSL_CITATION {"citationID":"ErJSxYGC","properties":{"formattedCitation":"(Baranzini and Carattini 2017)","plainCitation":"(Baranzini and Carattini 2017)","dontUpdate":true,"noteIndex":0},"citationItems":[{"id":545,"uris":["http://zotero.org/groups/2752328/items/QT2U3G2S"],"uri":["http://zotero.org/groups/2752328/items/QT2U3G2S"],"itemData":{"id":545,"type":"article-journal","abstract":"This paper analyzes the drivers of carbon taxes acceptability with survey data and a randomized labeling treatment. Based on a sample of more than 300 individuals, it assesses the effect on acceptability of speciﬁc policy designs and individuals’ perceptions of carbon taxes advantages and disadvantages. We ﬁnd that the lack of perception of primary and ancillary beneﬁts is one of the main barriers to the acceptability of carbon taxes. In addition, policy design matters for acceptability and in particular earmarking ﬁscal revenues for environmental purposes can lead to larger support. We also ﬁnd an effect of labeling, comparing the wording ‘‘climate contribution’’ with ‘‘carbon tax’’. We argue that proper policy design coupled with effective communication on the effects of carbon taxes may lead to a substantial improvement in acceptability.","container-title":"Environmental Economics and Policy Studies","DOI":"10.1007/s10018-016-0144-7","ISSN":"1432-847X, 1867-383X","issue":"1","journalAbbreviation":"Environ Econ Policy Stud","language":"en","page":"197-227","source":"DOI.org (Crossref)","title":"Effectiveness, earmarking and labeling: testing the acceptability of carbon taxes with survey data","title-short":"Effectiveness, earmarking and labeling","volume":"19","author":[{"family":"Baranzini","given":"Andrea"},{"family":"Carattini","given":"Stefano"}],"issued":{"date-parts":[["2017",1]]}}}],"schema":"https://github.com/citation-style-language/schema/raw/master/csl-citation.json"} </w:instrText>
-      </w:r>
-      <w:r>
-        <w:fldChar w:fldCharType="separate"/>
-      </w:r>
-      <w:proofErr w:type="spellStart"/>
-      <w:r>
-        <w:t>Baranzini</w:t>
-      </w:r>
-      <w:proofErr w:type="spellEnd"/>
-      <w:r>
-        <w:t xml:space="preserve"> and </w:t>
-      </w:r>
-      <w:proofErr w:type="spellStart"/>
-      <w:r>
-        <w:t>Carattini</w:t>
-      </w:r>
-      <w:proofErr w:type="spellEnd"/>
-      <w:r>
-        <w:t xml:space="preserve"> (2017)</w:t>
-      </w:r>
-      <w:r>
-        <w:fldChar w:fldCharType="end"/>
-      </w:r>
-      <w:r>
-        <w:t xml:space="preserve"> in Switzerland. Finally, carbon taxes are often perceived as ineffective to discourage carbon-intensive activities </w:t>
-      </w:r>
-      <w:r>
-        <w:fldChar w:fldCharType="begin"/>
-      </w:r>
-      <w:r>
-        <w:instrText xml:space="preserve"> ADDIN ZOTERO_ITEM CSL_CITATION {"citationID":"nOTlW4et","properties":{"formattedCitation":"(Klok et al. 2006; Steg, Dreijerink, and Abrahamse 2006)","plainCitation":"(Klok et al. 2006; Steg, Dreijerink, and Abrahamse 2006)","dontUpdate":true,"noteIndex":0},"citationItems":[{"id":541,"uris":["http://zotero.org/groups/2752328/items/I4YMANNM"],"uri":["http://zotero.org/groups/2752328/items/I4YMANNM"],"itemData":{"id":541,"type":"article-journal","abstract":"Despite the long-term and positive experience with Ecological Tax Reform (ETR), the PETRAS study indicates that awareness about the principles behind ETR is low among both businesses and the general public in Denmark. As well as the lack of awareness of ETR, attitudes towards environmental taxation appear negative. When explaining the political intentions behind ETR, attitudes seem to improve somewhat, but they still remain overall sceptical.","container-title":"Energy Policy","DOI":"10.1016/j.enpol.2004.08.044","ISSN":"03014215","issue":"8","journalAbbreviation":"Energy Policy","language":"en","page":"905-916","source":"DOI.org (Crossref)","title":"Ecological Tax Reform in Denmark: history and social acceptability","title-short":"Ecological Tax Reform in Denmark","volume":"34","author":[{"family":"Klok","given":"Jacob"},{"family":"Larsen","given":"Anders"},{"family":"Dahl","given":"Anja"},{"family":"Hansen","given":"Kirsten"}],"issued":{"date-parts":[["2006",5]]}}},{"id":556,"uris":["http://zotero.org/groups/2752328/items/HNC2VDDD"],"uri":["http://zotero.org/groups/2752328/items/HNC2VDDD"],"itemData":{"id":556,"type":"article-journal","abstract":"This article examines which policy features affect the perceived effectiveness and acceptability of pricing policies aimed to reduce CO2 emissions. A survey study was conducted among 112 Dutch respondents in 2003. As hypothesized, incentives and policies targeting efficiency behavior were perceived to be more effective and acceptable than were disincentives and policies targeting curtailment behavior. Policies targeting direct energy use were evaluated as more effective than those targeting indirect energy use. No significant differences were found between the acceptability of policies targeting direct and indirect energy savings. As expected, push measures were perceived to be more effective and acceptable when revenues are allocated within the energy domain rather than to general funds. Pull measures were evaluated as more effective when they are funded from within the energy domain rather than from general public funds. The way pull measures are funded did not significantly affect their acceptability.","container-title":"Environment and Behavior","DOI":"10.1177/0013916505278519","ISSN":"0013-9165, 1552-390X","issue":"1","journalAbbreviation":"Environment and Behavior","language":"en","page":"92-111","source":"DOI.org (Crossref)","title":"Why are Energy Policies Acceptable and Effective?","volume":"38","author":[{"family":"Steg","given":"Linda"},{"family":"Dreijerink","given":"Lieke"},{"family":"Abrahamse","given":"Wokje"}],"issued":{"date-parts":[["2006",1]]}}}],"schema":"https://github.com/citation-style-language/schema/raw/master/csl-citation.json"} </w:instrText>
-      </w:r>
-      <w:r>
-        <w:fldChar w:fldCharType="separate"/>
-      </w:r>
-      <w:r>
-        <w:t>(</w:t>
-      </w:r>
-      <w:proofErr w:type="spellStart"/>
-      <w:r>
-        <w:t>Klok</w:t>
-      </w:r>
-      <w:proofErr w:type="spellEnd"/>
-      <w:r>
-        <w:t xml:space="preserve"> et al. (2006); Steg et al. (2006))</w:t>
-      </w:r>
-      <w:r>
-        <w:fldChar w:fldCharType="end"/>
-      </w:r>
-      <w:r>
-        <w:t xml:space="preserve"> and this is often one of the main reasons why carbon taxes are rejected by people </w:t>
-      </w:r>
-      <w:r>
-        <w:fldChar w:fldCharType="begin"/>
-      </w:r>
-      <w:r>
-        <w:instrText xml:space="preserve"> ADDIN ZOTERO_ITEM CSL_CITATION {"citationID":"NG7usnt1","properties":{"formattedCitation":"(Baranzini and Carattini 2017; Hsu, Walters, and Purgas 2008)","plainCitation":"(Baranzini and Carattini 2017; Hsu, Walters, and Purgas 2008)","dontUpdate":true,"noteIndex":0},"citationItems":[{"id":545,"uris":["http://zotero.org/groups/2752328/items/QT2U3G2S"],"uri":["http://zotero.org/groups/2752328/items/QT2U3G2S"],"itemData":{"id":545,"type":"article-journal","abstract":"This paper analyzes the drivers of carbon taxes acceptability with survey data and a randomized labeling treatment. Based on a sample of more than 300 individuals, it assesses the effect on acceptability of speciﬁc policy designs and individuals’ perceptions of carbon taxes advantages and disadvantages. We ﬁnd that the lack of perception of primary and ancillary beneﬁts is one of the main barriers to the acceptability of carbon taxes. In addition, policy design matters for acceptability and in particular earmarking ﬁscal revenues for environmental purposes can lead to larger support. We also ﬁnd an effect of labeling, comparing the wording ‘‘climate contribution’’ with ‘‘carbon tax’’. We argue that proper policy design coupled with effective communication on the effects of carbon taxes may lead to a substantial improvement in acceptability.","container-title":"Environmental Economics and Policy Studies","DOI":"10.1007/s10018-016-0144-7","ISSN":"1432-847X, 1867-383X","issue":"1","journalAbbreviation":"Environ Econ Policy Stud","language":"en","page":"197-227","source":"DOI.org (Crossref)","title":"Effectiveness, earmarking and labeling: testing the acceptability of carbon taxes with survey data","title-short":"Effectiveness, earmarking and labeling","volume":"19","author":[{"family":"Baranzini","given":"Andrea"},{"family":"Carattini","given":"Stefano"}],"issued":{"date-parts":[["2017",1]]}}},{"id":543,"uris":["http://zotero.org/groups/2752328/items/R9N33MGV"],"uri":["http://zotero.org/groups/2752328/items/R9N33MGV"],"itemData":{"id":543,"type":"article-journal","abstract":"Economists widely agree that in concept, pollution taxes are the most cost-effective means of reducing pollution. With the advent of monitoring and enforcement technologies, the case for pollution taxation is generally getting stronger on the merits. Despite widespread agreement among economists, however, pollution taxes remain unpopular, especially in North America. Some oppose pollution taxes because of a suspicion that government would misspend the tax proceeds, while others oppose pollution taxes because they would impose economic hardships upon certain individuals, groups, or industries. And there is no pollution tax more pathologically hated as the gasoline tax. This is unfortunate from an economic perspective, as a gasoline tax is easy to implement, and is a reasonable Pigouvian tax, scaling proportionately with the harms of consumption. Surprisingly, there is a dearth of theory explaining this cleave between economists and virtually everybody else. Drawing on behavioralist literatures, this paper introduces several theories as to why people and governments so vehemently oppose pollution taxes. Using the example of gasoline taxes, we provide some empirical evidence for these theories. We also show that ‘‘revenue recycling,’’ the use of tax proceeds to reduce other taxes, is an effective means of reducing opposition to gasoline taxes.","container-title":"Energy Policy","DOI":"10.1016/j.enpol.2008.06.010","ISSN":"03014215","issue":"9","journalAbbreviation":"Energy Policy","language":"en","page":"3612-3619","source":"DOI.org (Crossref)","title":"Pollution tax heuristics: An empirical study of willingness to pay higher gasoline taxes","title-short":"Pollution tax heuristics","volume":"36","author":[{"family":"Hsu","given":"Shi-Ling"},{"family":"Walters","given":"Joshua"},{"family":"Purgas","given":"Anthony"}],"issued":{"date-parts":[["2008",9]]}}}],"schema":"https://github.com/citation-style-language/schema/raw/master/csl-citation.json"} </w:instrText>
-      </w:r>
-      <w:r>
-        <w:fldChar w:fldCharType="separate"/>
-      </w:r>
-      <w:r>
-        <w:t>(</w:t>
-      </w:r>
-      <w:proofErr w:type="spellStart"/>
-      <w:r>
-        <w:t>Baranzini</w:t>
-      </w:r>
-      <w:proofErr w:type="spellEnd"/>
-      <w:r>
-        <w:t xml:space="preserve"> and </w:t>
-      </w:r>
-      <w:proofErr w:type="spellStart"/>
-      <w:r>
-        <w:t>Carattini</w:t>
-      </w:r>
-      <w:proofErr w:type="spellEnd"/>
-      <w:r>
-        <w:t xml:space="preserve"> (2017); Hsu et al. (2008))</w:t>
-      </w:r>
-      <w:r>
-        <w:fldChar w:fldCharType="end"/>
-      </w:r>
-      <w:r>
-        <w:t>.</w:t>
-      </w:r>
     </w:p>
     <w:p>
       <w:pPr>
@@ -615,13 +514,8 @@
       <w:r>
         <w:fldChar w:fldCharType="separate"/>
       </w:r>
-      <w:proofErr w:type="spellStart"/>
-      <w:r>
-        <w:t>Brannlund</w:t>
-      </w:r>
-      <w:proofErr w:type="spellEnd"/>
-      <w:r>
-        <w:t xml:space="preserve"> and Persson (2012)</w:t>
+      <w:r>
+        <w:t>Brannlund and Persson (2012)</w:t>
       </w:r>
       <w:r>
         <w:fldChar w:fldCharType="end"/>
@@ -674,21 +568,8 @@
       <w:r>
         <w:fldChar w:fldCharType="separate"/>
       </w:r>
-      <w:proofErr w:type="spellStart"/>
-      <w:r>
-        <w:t>Baranzini</w:t>
-      </w:r>
-      <w:proofErr w:type="spellEnd"/>
-      <w:r>
-        <w:t xml:space="preserve"> and </w:t>
-      </w:r>
-      <w:proofErr w:type="spellStart"/>
-      <w:r>
-        <w:t>Carattini</w:t>
-      </w:r>
-      <w:proofErr w:type="spellEnd"/>
-      <w:r>
-        <w:t xml:space="preserve"> (2017)</w:t>
+      <w:r>
+        <w:t>Baranzini and Carattini (2017)</w:t>
       </w:r>
       <w:r>
         <w:fldChar w:fldCharType="end"/>
@@ -713,13 +594,8 @@
       <w:r>
         <w:fldChar w:fldCharType="separate"/>
       </w:r>
-      <w:proofErr w:type="spellStart"/>
-      <w:r>
-        <w:t>Gampfer</w:t>
-      </w:r>
-      <w:proofErr w:type="spellEnd"/>
-      <w:r>
-        <w:t xml:space="preserve"> (2014)</w:t>
+      <w:r>
+        <w:t>Gampfer (2014)</w:t>
       </w:r>
       <w:r>
         <w:fldChar w:fldCharType="end"/>
@@ -737,15 +613,7 @@
         <w:fldChar w:fldCharType="separate"/>
       </w:r>
       <w:r>
-        <w:t xml:space="preserve">Bechtel and </w:t>
-      </w:r>
-      <w:proofErr w:type="spellStart"/>
-      <w:r>
-        <w:t>Scheve</w:t>
-      </w:r>
-      <w:proofErr w:type="spellEnd"/>
-      <w:r>
-        <w:t xml:space="preserve"> (2013)</w:t>
+        <w:t>Bechtel and Scheve (2013)</w:t>
       </w:r>
       <w:r>
         <w:fldChar w:fldCharType="end"/>
@@ -754,6 +622,7 @@
         <w:t xml:space="preserve"> ask people in the U.S., UK, Germany, and France about international burden sharing and show that an agreement where only rich countries would pay is mainly rejected. </w:t>
       </w:r>
       <w:r>
+        <w:lastRenderedPageBreak/>
         <w:fldChar w:fldCharType="begin"/>
       </w:r>
       <w:r>
@@ -762,13 +631,8 @@
       <w:r>
         <w:fldChar w:fldCharType="separate"/>
       </w:r>
-      <w:proofErr w:type="spellStart"/>
-      <w:r>
-        <w:t>Meilland</w:t>
-      </w:r>
-      <w:proofErr w:type="spellEnd"/>
-      <w:r>
-        <w:t xml:space="preserve"> (2020)</w:t>
+      <w:r>
+        <w:t>Meilland (2020)</w:t>
       </w:r>
       <w:r>
         <w:fldChar w:fldCharType="end"/>
@@ -803,13 +667,8 @@
       <w:r>
         <w:fldChar w:fldCharType="separate"/>
       </w:r>
-      <w:proofErr w:type="spellStart"/>
-      <w:r>
-        <w:t>Carattini</w:t>
-      </w:r>
-      <w:proofErr w:type="spellEnd"/>
-      <w:r>
-        <w:t xml:space="preserve"> et al. (2017)</w:t>
+      <w:r>
+        <w:t>Carattini et al. (2017)</w:t>
       </w:r>
       <w:r>
         <w:fldChar w:fldCharType="end"/>
@@ -826,23 +685,14 @@
       <w:r>
         <w:fldChar w:fldCharType="separate"/>
       </w:r>
-      <w:proofErr w:type="spellStart"/>
-      <w:r>
-        <w:t>Thalmann</w:t>
-      </w:r>
-      <w:proofErr w:type="spellEnd"/>
-      <w:r>
-        <w:t xml:space="preserve"> (2004)</w:t>
-      </w:r>
-      <w:r>
-        <w:fldChar w:fldCharType="end"/>
-      </w:r>
-      <w:r>
-        <w:t xml:space="preserve"> sees that respondents to his survey express concern for unemployment while people in the survey were not subject to </w:t>
-      </w:r>
-      <w:r>
-        <w:lastRenderedPageBreak/>
-        <w:t xml:space="preserve">unemployment risks, which leads </w:t>
+      <w:r>
+        <w:t>Thalmann (2004)</w:t>
+      </w:r>
+      <w:r>
+        <w:fldChar w:fldCharType="end"/>
+      </w:r>
+      <w:r>
+        <w:t xml:space="preserve"> sees that respondents to his survey express concern for unemployment while people in the survey were not subject to unemployment risks, which leads </w:t>
       </w:r>
       <w:r>
         <w:fldChar w:fldCharType="begin"/>
@@ -853,13 +703,8 @@
       <w:r>
         <w:fldChar w:fldCharType="separate"/>
       </w:r>
-      <w:proofErr w:type="spellStart"/>
-      <w:r>
-        <w:t>Carattini</w:t>
-      </w:r>
-      <w:proofErr w:type="spellEnd"/>
-      <w:r>
-        <w:t xml:space="preserve"> et al. (2018)</w:t>
+      <w:r>
+        <w:t>Carattini et al. (2018)</w:t>
       </w:r>
       <w:r>
         <w:fldChar w:fldCharType="end"/>
@@ -876,13 +721,8 @@
       <w:r>
         <w:fldChar w:fldCharType="separate"/>
       </w:r>
-      <w:proofErr w:type="spellStart"/>
-      <w:r>
-        <w:t>Spash</w:t>
-      </w:r>
-      <w:proofErr w:type="spellEnd"/>
-      <w:r>
-        <w:t xml:space="preserve"> and Lo (2012)</w:t>
+      <w:r>
+        <w:t>Spash and Lo (2012)</w:t>
       </w:r>
       <w:r>
         <w:fldChar w:fldCharType="end"/>
@@ -969,39 +809,7 @@
         <w:fldChar w:fldCharType="separate"/>
       </w:r>
       <w:r>
-        <w:t>(</w:t>
-      </w:r>
-      <w:proofErr w:type="spellStart"/>
-      <w:r>
-        <w:t>Harring</w:t>
-      </w:r>
-      <w:proofErr w:type="spellEnd"/>
-      <w:r>
-        <w:t xml:space="preserve"> and </w:t>
-      </w:r>
-      <w:proofErr w:type="spellStart"/>
-      <w:r>
-        <w:t>Jagers</w:t>
-      </w:r>
-      <w:proofErr w:type="spellEnd"/>
-      <w:r>
-        <w:t xml:space="preserve"> (2013); </w:t>
-      </w:r>
-      <w:proofErr w:type="spellStart"/>
-      <w:r>
-        <w:t>Hammar</w:t>
-      </w:r>
-      <w:proofErr w:type="spellEnd"/>
-      <w:r>
-        <w:t xml:space="preserve"> and </w:t>
-      </w:r>
-      <w:proofErr w:type="spellStart"/>
-      <w:r>
-        <w:t>Jagers</w:t>
-      </w:r>
-      <w:proofErr w:type="spellEnd"/>
-      <w:r>
-        <w:t xml:space="preserve"> (2007))</w:t>
+        <w:t>(Harring and Jagers (2013); Hammar and Jagers (2007))</w:t>
       </w:r>
       <w:r>
         <w:fldChar w:fldCharType="end"/>
@@ -1036,13 +844,8 @@
       <w:r>
         <w:fldChar w:fldCharType="separate"/>
       </w:r>
-      <w:proofErr w:type="spellStart"/>
-      <w:r>
-        <w:t>Kotchen</w:t>
-      </w:r>
-      <w:proofErr w:type="spellEnd"/>
-      <w:r>
-        <w:t xml:space="preserve"> et al. (2013)</w:t>
+      <w:r>
+        <w:t>Kotchen et al. (2013)</w:t>
       </w:r>
       <w:r>
         <w:fldChar w:fldCharType="end"/>
@@ -1059,13 +862,8 @@
       <w:r>
         <w:fldChar w:fldCharType="separate"/>
       </w:r>
-      <w:proofErr w:type="spellStart"/>
-      <w:r>
-        <w:t>McCright</w:t>
-      </w:r>
-      <w:proofErr w:type="spellEnd"/>
-      <w:r>
-        <w:t xml:space="preserve"> (2008)</w:t>
+      <w:r>
+        <w:t>McCright (2008)</w:t>
       </w:r>
       <w:r>
         <w:fldChar w:fldCharType="end"/>
@@ -1189,15 +987,7 @@
         </m:r>
       </m:oMath>
       <w:r>
-        <w:t>), that being scientifically literate or able to engage in technical reasoning does not lead to consider climate change more as a serious threat than other people but is rather associated w</w:t>
-      </w:r>
-      <w:proofErr w:type="spellStart"/>
-      <w:r>
-        <w:t>ith</w:t>
-      </w:r>
-      <w:proofErr w:type="spellEnd"/>
-      <w:r>
-        <w:t xml:space="preserve"> an even greater "cultural polarization": People do not converge more on climate risks supported by scientific evidence but form risk perceptions that are in line with their own cultural values.</w:t>
+        <w:t>), that being scientifically literate or able to engage in technical reasoning does not lead to consider climate change more as a serious threat than other people but is rather associated with an even greater "cultural polarization": People do not converge more on climate risks supported by scientific evidence but form risk perceptions that are in line with their own cultural values.</w:t>
       </w:r>
     </w:p>
     <w:p>
@@ -1234,19 +1024,18 @@
       <w:r>
         <w:fldChar w:fldCharType="separate"/>
       </w:r>
-      <w:proofErr w:type="spellStart"/>
-      <w:r>
-        <w:t>Sundblad</w:t>
-      </w:r>
-      <w:proofErr w:type="spellEnd"/>
-      <w:r>
-        <w:t xml:space="preserve"> et al. (2014)</w:t>
-      </w:r>
-      <w:r>
-        <w:fldChar w:fldCharType="end"/>
-      </w:r>
-      <w:r>
-        <w:t xml:space="preserve"> focus on worry and find, using data from Sweden, that concern for the consequences of climate change increases the intention to change personal behavior to reduce GHG emissions.</w:t>
+      <w:r>
+        <w:t>Sundblad et al. (2014)</w:t>
+      </w:r>
+      <w:r>
+        <w:fldChar w:fldCharType="end"/>
+      </w:r>
+      <w:r>
+        <w:t xml:space="preserve"> focus on worry and find, using data from </w:t>
+      </w:r>
+      <w:r>
+        <w:lastRenderedPageBreak/>
+        <w:t>Sweden, that concern for the consequences of climate change increases the intention to change personal behavior to reduce GHG emissions.</w:t>
       </w:r>
     </w:p>
     <w:p>
@@ -1293,23 +1082,14 @@
       <w:r>
         <w:fldChar w:fldCharType="separate"/>
       </w:r>
-      <w:proofErr w:type="spellStart"/>
-      <w:r>
-        <w:t>DeBono</w:t>
-      </w:r>
-      <w:proofErr w:type="spellEnd"/>
-      <w:r>
-        <w:t xml:space="preserve"> et al. (2012)</w:t>
-      </w:r>
-      <w:r>
-        <w:fldChar w:fldCharType="end"/>
-      </w:r>
-      <w:r>
-        <w:t xml:space="preserve"> using data from a telephone </w:t>
-      </w:r>
-      <w:r>
-        <w:lastRenderedPageBreak/>
-        <w:t xml:space="preserve">survey in Malta show that perceptions about the negative effects of climate change on health and well-being (e.g., disease, standard of living, water shortages) are a very strong driver for supporting climate change mitigation policy. However, </w:t>
+      <w:r>
+        <w:t>DeBono et al. (2012)</w:t>
+      </w:r>
+      <w:r>
+        <w:fldChar w:fldCharType="end"/>
+      </w:r>
+      <w:r>
+        <w:t xml:space="preserve"> using data from a telephone survey in Malta show that perceptions about the negative effects of climate change on health and well-being (e.g., disease, standard of living, water shortages) are a very strong driver for supporting climate change mitigation policy. However, </w:t>
       </w:r>
       <w:r>
         <w:fldChar w:fldCharType="begin"/>
@@ -1338,93 +1118,98 @@
       <w:r>
         <w:fldChar w:fldCharType="separate"/>
       </w:r>
-      <w:proofErr w:type="spellStart"/>
-      <w:r>
-        <w:t>Stoutenborough</w:t>
-      </w:r>
-      <w:proofErr w:type="spellEnd"/>
+      <w:r>
+        <w:t>Stoutenborough and Vedlitz (2014)</w:t>
+      </w:r>
+      <w:r>
+        <w:fldChar w:fldCharType="end"/>
+      </w:r>
+      <w:r>
+        <w:t xml:space="preserve">, it is also important to distinguish between the subjective perception of knowledge and objectively assessed knowledge. </w:t>
+      </w:r>
+      <w:r>
+        <w:fldChar w:fldCharType="begin"/>
+      </w:r>
+      <w:r>
+        <w:instrText xml:space="preserve"> ADDIN ZOTERO_ITEM CSL_CITATION {"citationID":"bDjEWtiO","properties":{"formattedCitation":"(McCright 2008)","plainCitation":"(McCright 2008)","dontUpdate":true,"noteIndex":0},"citationItems":[{"id":520,"uris":["http://zotero.org/groups/2752328/items/74AAT7QX"],"uri":["http://zotero.org/groups/2752328/items/74AAT7QX"],"itemData":{"id":520,"type":"article-journal","container-title":"Hofstra Law Review","language":"en","page":"1017","source":"Zotero","title":"The Social Bases of Climate Change Knowledge, Concern, and Policy Support in the U.S. General Public","volume":"37","author":[{"family":"McCright","given":"Aaron M"}],"issued":{"date-parts":[["2008"]]}}}],"schema":"https://github.com/citation-style-language/schema/raw/master/csl-citation.json"} </w:instrText>
+      </w:r>
+      <w:r>
+        <w:fldChar w:fldCharType="separate"/>
+      </w:r>
+      <w:r>
+        <w:t>McCright (2008)</w:t>
+      </w:r>
+      <w:r>
+        <w:fldChar w:fldCharType="end"/>
+      </w:r>
+      <w:r>
+        <w:t xml:space="preserve"> finds that self-reported knowledge of global warming has no robust effect on support for climate policies. On the other hand, </w:t>
+      </w:r>
+      <w:r>
+        <w:fldChar w:fldCharType="begin"/>
+      </w:r>
+      <w:r>
+        <w:instrText xml:space="preserve"> ADDIN ZOTERO_ITEM CSL_CITATION {"citationID":"L7ik3hUg","properties":{"formattedCitation":"(Adaman et al. 2011)","plainCitation":"(Adaman et al. 2011)","dontUpdate":true,"noteIndex":0},"citationItems":[{"id":501,"uris":["http://zotero.org/groups/2752328/items/M6XH6BVK"],"uri":["http://zotero.org/groups/2752328/items/M6XH6BVK"],"itemData":{"id":501,"type":"article-journal","container-title":"Energy Policy","issue":"2","note":"Citation Key: adaman2011determines\npublisher: Elsevier","page":"689–698","title":"What determines urban households’ willingness to pay for CO2 emission reductions in Turkey: A contingent valuation survey","volume":"39","author":[{"family":"Adaman","given":"Fikret"},{"family":"Karalı","given":"Nihan"},{"family":"Kumbaroğlu","given":"Gürkan"},{"family":"Or","given":"İlhan"},{"family":"Özkaynak","given":"Begüm"},{"family":"Zenginobuz","given":"Ünal"}],"issued":{"date-parts":[["2011"]]}}}],"schema":"https://github.com/citation-style-language/schema/raw/master/csl-citation.json"} </w:instrText>
+      </w:r>
+      <w:r>
+        <w:fldChar w:fldCharType="separate"/>
+      </w:r>
+      <w:r>
+        <w:t>Adaman et al. (2011)</w:t>
+      </w:r>
+      <w:r>
+        <w:fldChar w:fldCharType="end"/>
+      </w:r>
+      <w:r>
+        <w:t xml:space="preserve"> in Turkey and </w:t>
+      </w:r>
+      <w:r>
+        <w:fldChar w:fldCharType="begin"/>
+      </w:r>
+      <w:r>
+        <w:instrText xml:space="preserve"> ADDIN ZOTERO_ITEM CSL_CITATION {"citationID":"y2tiIunF","properties":{"formattedCitation":"(Park and Vedlitz 2013)","plainCitation":"(Park and Vedlitz 2013)","dontUpdate":true,"noteIndex":0},"citationItems":[{"id":645,"uris":["http://zotero.org/groups/2752328/items/UVD8L6JV"],"uri":["http://zotero.org/groups/2752328/items/UVD8L6JV"],"itemData":{"id":645,"type":"article-journal","container-title":"Sociological Spectrum","issue":"3","note":"Citation Key: park2013climate\npublisher: Taylor &amp; Francis","page":"219–239","title":"Climate hazards and risk status: Explaining climate risk assessment, behavior, and policy support","volume":"33","author":[{"family":"Park","given":"Hyung Sam"},{"family":"Vedlitz","given":"Arnold"}],"issued":{"date-parts":[["2013"]]}}}],"schema":"https://github.com/citation-style-language/schema/raw/master/csl-citation.json"} </w:instrText>
+      </w:r>
+      <w:r>
+        <w:fldChar w:fldCharType="separate"/>
+      </w:r>
+      <w:r>
+        <w:t>Park and Vedlitz (2013)</w:t>
+      </w:r>
+      <w:r>
+        <w:fldChar w:fldCharType="end"/>
+      </w:r>
       <w:r>
         <w:t xml:space="preserve"> and </w:t>
       </w:r>
-      <w:proofErr w:type="spellStart"/>
-      <w:r>
-        <w:t>Vedlitz</w:t>
-      </w:r>
-      <w:proofErr w:type="spellEnd"/>
-      <w:r>
-        <w:t xml:space="preserve"> (2014)</w:t>
-      </w:r>
-      <w:r>
-        <w:fldChar w:fldCharType="end"/>
-      </w:r>
-      <w:r>
-        <w:t xml:space="preserve">, it is also important to distinguish between the subjective perception of knowledge and objectively assessed knowledge. </w:t>
-      </w:r>
-      <w:r>
-        <w:fldChar w:fldCharType="begin"/>
-      </w:r>
-      <w:r>
-        <w:instrText xml:space="preserve"> ADDIN ZOTERO_ITEM CSL_CITATION {"citationID":"bDjEWtiO","properties":{"formattedCitation":"(McCright 2008)","plainCitation":"(McCright 2008)","dontUpdate":true,"noteIndex":0},"citationItems":[{"id":520,"uris":["http://zotero.org/groups/2752328/items/74AAT7QX"],"uri":["http://zotero.org/groups/2752328/items/74AAT7QX"],"itemData":{"id":520,"type":"article-journal","container-title":"Hofstra Law Review","language":"en","page":"1017","source":"Zotero","title":"The Social Bases of Climate Change Knowledge, Concern, and Policy Support in the U.S. General Public","volume":"37","author":[{"family":"McCright","given":"Aaron M"}],"issued":{"date-parts":[["2008"]]}}}],"schema":"https://github.com/citation-style-language/schema/raw/master/csl-citation.json"} </w:instrText>
-      </w:r>
-      <w:r>
-        <w:fldChar w:fldCharType="separate"/>
-      </w:r>
-      <w:proofErr w:type="spellStart"/>
-      <w:r>
-        <w:t>McCright</w:t>
-      </w:r>
-      <w:proofErr w:type="spellEnd"/>
-      <w:r>
-        <w:t xml:space="preserve"> (2008)</w:t>
-      </w:r>
-      <w:r>
-        <w:fldChar w:fldCharType="end"/>
-      </w:r>
-      <w:r>
-        <w:t xml:space="preserve"> finds that self-reported knowledge of global warming has no robust effect on support for climate policies. On the other hand, </w:t>
-      </w:r>
-      <w:r>
-        <w:fldChar w:fldCharType="begin"/>
-      </w:r>
-      <w:r>
-        <w:instrText xml:space="preserve"> ADDIN ZOTERO_ITEM CSL_CITATION {"citationID":"L7ik3hUg","properties":{"formattedCitation":"(Adaman et al. 2011)","plainCitation":"(Adaman et al. 2011)","dontUpdate":true,"noteIndex":0},"citationItems":[{"id":501,"uris":["http://zotero.org/groups/2752328/items/M6XH6BVK"],"uri":["http://zotero.org/groups/2752328/items/M6XH6BVK"],"itemData":{"id":501,"type":"article-journal","container-title":"Energy Policy","issue":"2","note":"Citation Key: adaman2011determines\npublisher: Elsevier","page":"689–698","title":"What determines urban households’ willingness to pay for CO2 emission reductions in Turkey: A contingent valuation survey","volume":"39","author":[{"family":"Adaman","given":"Fikret"},{"family":"Karalı","given":"Nihan"},{"family":"Kumbaroğlu","given":"Gürkan"},{"family":"Or","given":"İlhan"},{"family":"Özkaynak","given":"Begüm"},{"family":"Zenginobuz","given":"Ünal"}],"issued":{"date-parts":[["2011"]]}}}],"schema":"https://github.com/citation-style-language/schema/raw/master/csl-citation.json"} </w:instrText>
-      </w:r>
-      <w:r>
-        <w:fldChar w:fldCharType="separate"/>
-      </w:r>
-      <w:proofErr w:type="spellStart"/>
-      <w:r>
-        <w:t>Adaman</w:t>
-      </w:r>
-      <w:proofErr w:type="spellEnd"/>
-      <w:r>
-        <w:t xml:space="preserve"> et al. (2011)</w:t>
-      </w:r>
-      <w:r>
-        <w:fldChar w:fldCharType="end"/>
-      </w:r>
-      <w:r>
-        <w:t xml:space="preserve"> in Turkey and </w:t>
-      </w:r>
-      <w:r>
-        <w:fldChar w:fldCharType="begin"/>
-      </w:r>
-      <w:r>
-        <w:instrText xml:space="preserve"> ADDIN ZOTERO_ITEM CSL_CITATION {"citationID":"y2tiIunF","properties":{"formattedCitation":"(Park and Vedlitz 2013)","plainCitation":"(Park and Vedlitz 2013)","dontUpdate":true,"noteIndex":0},"citationItems":[{"id":645,"uris":["http://zotero.org/groups/2752328/items/UVD8L6JV"],"uri":["http://zotero.org/groups/2752328/items/UVD8L6JV"],"itemData":{"id":645,"type":"article-journal","container-title":"Sociological Spectrum","issue":"3","note":"Citation Key: park2013climate\npublisher: Taylor &amp; Francis","page":"219–239","title":"Climate hazards and risk status: Explaining climate risk assessment, behavior, and policy support","volume":"33","author":[{"family":"Park","given":"Hyung Sam"},{"family":"Vedlitz","given":"Arnold"}],"issued":{"date-parts":[["2013"]]}}}],"schema":"https://github.com/citation-style-language/schema/raw/master/csl-citation.json"} </w:instrText>
-      </w:r>
-      <w:r>
-        <w:fldChar w:fldCharType="separate"/>
-      </w:r>
-      <w:r>
-        <w:t xml:space="preserve">Park and </w:t>
-      </w:r>
-      <w:proofErr w:type="spellStart"/>
-      <w:r>
-        <w:t>Vedlitz</w:t>
-      </w:r>
-      <w:proofErr w:type="spellEnd"/>
-      <w:r>
-        <w:t xml:space="preserve"> (2013)</w:t>
+      <w:r>
+        <w:fldChar w:fldCharType="begin"/>
+      </w:r>
+      <w:r>
+        <w:instrText xml:space="preserve"> ADDIN ZOTERO_ITEM CSL_CITATION {"citationID":"ZMKcvqNz","properties":{"formattedCitation":"(Zahran et al. 2006)","plainCitation":"(Zahran et al. 2006)","dontUpdate":true,"noteIndex":0},"citationItems":[{"id":504,"uris":["http://zotero.org/groups/2752328/items/F6KNCTQA"],"uri":["http://zotero.org/groups/2752328/items/F6KNCTQA"],"itemData":{"id":504,"type":"article-journal","container-title":"Society and Natural Resources","issue":"9","note":"Citation Key: zahran2006climate\npublisher: Taylor &amp; Francis","page":"771–789","title":"Climate change vulnerability and policy support","volume":"19","author":[{"family":"Zahran","given":"Sammy"},{"family":"Brody","given":"Samuel D"},{"family":"Grover","given":"Himanshu"},{"family":"Vedlitz","given":"Arnold"}],"issued":{"date-parts":[["2006"]]}}}],"schema":"https://github.com/citation-style-language/schema/raw/master/csl-citation.json"} </w:instrText>
+      </w:r>
+      <w:r>
+        <w:fldChar w:fldCharType="separate"/>
+      </w:r>
+      <w:r>
+        <w:t>Zahran et al. (2006)</w:t>
+      </w:r>
+      <w:r>
+        <w:fldChar w:fldCharType="end"/>
+      </w:r>
+      <w:r>
+        <w:t xml:space="preserve"> in the U.S. find that higher objective knowledge is correlated with greater policy support. Absent of personal knowledge, </w:t>
+      </w:r>
+      <w:r>
+        <w:fldChar w:fldCharType="begin"/>
+      </w:r>
+      <w:r>
+        <w:instrText xml:space="preserve"> ADDIN ZOTERO_ITEM CSL_CITATION {"citationID":"ItOt3Qyo","properties":{"formattedCitation":"(Ding et al. 2011)","plainCitation":"(Ding et al. 2011)","dontUpdate":true,"noteIndex":0},"citationItems":[{"id":584,"uris":["http://zotero.org/groups/2752328/items/67KPA3SG"],"uri":["http://zotero.org/groups/2752328/items/67KPA3SG"],"itemData":{"id":584,"type":"article-journal","container-title":"Nature Climate Change","DOI":"10.1038/nclimate1295","ISSN":"1758-678X, 1758-6798","issue":"9","journalAbbreviation":"Nature Clim Change","language":"en","note":"Citation Key: ding2011support","page":"462-466","source":"DOI.org (Crossref)","title":"Support for climate policy and societal action are linked to perceptions about scientific agreement","volume":"1","author":[{"family":"Ding","given":"Ding"},{"family":"Maibach","given":"Edward W."},{"family":"Zhao","given":"Xiaoquan"},{"family":"Roser-Renouf","given":"Connie"},{"family":"Leiserowitz","given":"Anthony"}],"issued":{"date-parts":[["2011",12]]}}}],"schema":"https://github.com/citation-style-language/schema/raw/master/csl-citation.json"} </w:instrText>
+      </w:r>
+      <w:r>
+        <w:fldChar w:fldCharType="separate"/>
+      </w:r>
+      <w:r>
+        <w:t>Ding et al. (2011)</w:t>
       </w:r>
       <w:r>
         <w:fldChar w:fldCharType="end"/>
@@ -1436,54 +1221,13 @@
         <w:fldChar w:fldCharType="begin"/>
       </w:r>
       <w:r>
-        <w:instrText xml:space="preserve"> ADDIN ZOTERO_ITEM CSL_CITATION {"citationID":"ZMKcvqNz","properties":{"formattedCitation":"(Zahran et al. 2006)","plainCitation":"(Zahran et al. 2006)","dontUpdate":true,"noteIndex":0},"citationItems":[{"id":504,"uris":["http://zotero.org/groups/2752328/items/F6KNCTQA"],"uri":["http://zotero.org/groups/2752328/items/F6KNCTQA"],"itemData":{"id":504,"type":"article-journal","container-title":"Society and Natural Resources","issue":"9","note":"Citation Key: zahran2006climate\npublisher: Taylor &amp; Francis","page":"771–789","title":"Climate change vulnerability and policy support","volume":"19","author":[{"family":"Zahran","given":"Sammy"},{"family":"Brody","given":"Samuel D"},{"family":"Grover","given":"Himanshu"},{"family":"Vedlitz","given":"Arnold"}],"issued":{"date-parts":[["2006"]]}}}],"schema":"https://github.com/citation-style-language/schema/raw/master/csl-citation.json"} </w:instrText>
-      </w:r>
-      <w:r>
-        <w:fldChar w:fldCharType="separate"/>
-      </w:r>
-      <w:r>
-        <w:t>Zahran et al. (2006)</w:t>
-      </w:r>
-      <w:r>
-        <w:fldChar w:fldCharType="end"/>
-      </w:r>
-      <w:r>
-        <w:t xml:space="preserve"> in the U.S. find that higher objective knowledge is correlated with greater policy support. Absent of personal knowledge, </w:t>
-      </w:r>
-      <w:r>
-        <w:fldChar w:fldCharType="begin"/>
-      </w:r>
-      <w:r>
-        <w:instrText xml:space="preserve"> ADDIN ZOTERO_ITEM CSL_CITATION {"citationID":"ItOt3Qyo","properties":{"formattedCitation":"(Ding et al. 2011)","plainCitation":"(Ding et al. 2011)","dontUpdate":true,"noteIndex":0},"citationItems":[{"id":584,"uris":["http://zotero.org/groups/2752328/items/67KPA3SG"],"uri":["http://zotero.org/groups/2752328/items/67KPA3SG"],"itemData":{"id":584,"type":"article-journal","container-title":"Nature Climate Change","DOI":"10.1038/nclimate1295","ISSN":"1758-678X, 1758-6798","issue":"9","journalAbbreviation":"Nature Clim Change","language":"en","note":"Citation Key: ding2011support","page":"462-466","source":"DOI.org (Crossref)","title":"Support for climate policy and societal action are linked to perceptions about scientific agreement","volume":"1","author":[{"family":"Ding","given":"Ding"},{"family":"Maibach","given":"Edward W."},{"family":"Zhao","given":"Xiaoquan"},{"family":"Roser-Renouf","given":"Connie"},{"family":"Leiserowitz","given":"Anthony"}],"issued":{"date-parts":[["2011",12]]}}}],"schema":"https://github.com/citation-style-language/schema/raw/master/csl-citation.json"} </w:instrText>
-      </w:r>
-      <w:r>
-        <w:fldChar w:fldCharType="separate"/>
-      </w:r>
-      <w:r>
-        <w:t>Ding et al. (2011)</w:t>
-      </w:r>
-      <w:r>
-        <w:fldChar w:fldCharType="end"/>
-      </w:r>
-      <w:r>
-        <w:t xml:space="preserve"> and </w:t>
-      </w:r>
-      <w:r>
-        <w:fldChar w:fldCharType="begin"/>
-      </w:r>
-      <w:r>
         <w:instrText xml:space="preserve"> ADDIN ZOTERO_ITEM CSL_CITATION {"citationID":"Ag0tALyh","properties":{"formattedCitation":"(McCright, Dunlap, and Xiao 2013)","plainCitation":"(McCright, Dunlap, and Xiao 2013)","dontUpdate":true,"noteIndex":0},"citationItems":[{"id":517,"uris":["http://zotero.org/groups/2752328/items/TIBFVCKM"],"uri":["http://zotero.org/groups/2752328/items/TIBFVCKM"],"itemData":{"id":517,"type":"article-journal","abstract":"Given the well-documented campaign in the USA to deny the reality and seriousness of anthropogenic climate change (a major goal of which is to “manufacture uncertainty” in the minds of policy-makers and the general public), we examine the influence that perception of the scientific agreement on global warming has on the public’s beliefs about global warming and support for government action to reduce emissions. A recent study by Ding et al. (Nat Clim Chang 1:462–466, 2011) using nationally representative survey data from 2010 finds that misperception of scientific agreement among climate scientists is associated with lower levels of support for climate policy and beliefs that action should be taken to deal with global warming. Our study replicates and extends Ding et al. (Nat Clim Chang 1:462–466, 2011) using nationally representative survey data from March 2012. We generally confirm their findings, suggesting that the crucial role of perceived scientific agreement on views of global warming and support for climate policy is robust. Further, we show that political orientation has a significant influence on perceived scientific agreement, global warming beliefs, and support for government action to reduce emissions. Our results suggest the importance of improving public perception of the scientific agreement on global warming, but in ways that do not trigger or aggravate ideological or partisan divisions.","container-title":"Climatic Change","language":"en","page":"9","source":"Zotero","title":"Perceived scientific agreement and support for government action on climate change in the USA","author":[{"family":"McCright","given":"Aaron M"},{"family":"Dunlap","given":"Riley E"},{"family":"Xiao","given":"Chenyang"}],"issued":{"date-parts":[["2013"]]}}}],"schema":"https://github.com/citation-style-language/schema/raw/master/csl-citation.json"} </w:instrText>
       </w:r>
       <w:r>
         <w:fldChar w:fldCharType="separate"/>
       </w:r>
-      <w:proofErr w:type="spellStart"/>
-      <w:r>
-        <w:t>McCright</w:t>
-      </w:r>
-      <w:proofErr w:type="spellEnd"/>
-      <w:r>
-        <w:t xml:space="preserve"> et al. (2013)</w:t>
+      <w:r>
+        <w:t>McCright et al. (2013)</w:t>
       </w:r>
       <w:r>
         <w:fldChar w:fldCharType="end"/>
@@ -1577,39 +1321,7 @@
         <w:fldChar w:fldCharType="separate"/>
       </w:r>
       <w:r>
-        <w:t>(</w:t>
-      </w:r>
-      <w:proofErr w:type="spellStart"/>
-      <w:r>
-        <w:t>Baranzini</w:t>
-      </w:r>
-      <w:proofErr w:type="spellEnd"/>
-      <w:r>
-        <w:t xml:space="preserve"> and </w:t>
-      </w:r>
-      <w:proofErr w:type="spellStart"/>
-      <w:r>
-        <w:t>Carattini</w:t>
-      </w:r>
-      <w:proofErr w:type="spellEnd"/>
-      <w:r>
-        <w:t xml:space="preserve"> (2017); </w:t>
-      </w:r>
-      <w:proofErr w:type="spellStart"/>
-      <w:r>
-        <w:t>Beuermann</w:t>
-      </w:r>
-      <w:proofErr w:type="spellEnd"/>
-      <w:r>
-        <w:t xml:space="preserve"> and </w:t>
-      </w:r>
-      <w:proofErr w:type="spellStart"/>
-      <w:r>
-        <w:t>Santarius</w:t>
-      </w:r>
-      <w:proofErr w:type="spellEnd"/>
-      <w:r>
-        <w:t xml:space="preserve"> (2006); Dietz et al. (2007))</w:t>
+        <w:t>(Baranzini and Carattini (2017); Beuermann and Santarius (2006); Dietz et al. (2007))</w:t>
       </w:r>
       <w:r>
         <w:fldChar w:fldCharType="end"/>
@@ -1661,39 +1373,7 @@
         <w:fldChar w:fldCharType="separate"/>
       </w:r>
       <w:r>
-        <w:t>(</w:t>
-      </w:r>
-      <w:proofErr w:type="spellStart"/>
-      <w:r>
-        <w:t>Klok</w:t>
-      </w:r>
-      <w:proofErr w:type="spellEnd"/>
-      <w:r>
-        <w:t xml:space="preserve"> et al. (2006); </w:t>
-      </w:r>
-      <w:proofErr w:type="spellStart"/>
-      <w:r>
-        <w:t>Beuermann</w:t>
-      </w:r>
-      <w:proofErr w:type="spellEnd"/>
-      <w:r>
-        <w:t xml:space="preserve"> and </w:t>
-      </w:r>
-      <w:proofErr w:type="spellStart"/>
-      <w:r>
-        <w:t>Santarius</w:t>
-      </w:r>
-      <w:proofErr w:type="spellEnd"/>
-      <w:r>
-        <w:t xml:space="preserve"> (2006); </w:t>
-      </w:r>
-      <w:proofErr w:type="spellStart"/>
-      <w:r>
-        <w:t>Dresner</w:t>
-      </w:r>
-      <w:proofErr w:type="spellEnd"/>
-      <w:r>
-        <w:t xml:space="preserve"> et al. (2006))</w:t>
+        <w:t>(Klok et al. (2006); Beuermann and Santarius (2006); Dresner et al. (2006))</w:t>
       </w:r>
       <w:r>
         <w:fldChar w:fldCharType="end"/>
@@ -1710,13 +1390,8 @@
       <w:r>
         <w:fldChar w:fldCharType="separate"/>
       </w:r>
-      <w:proofErr w:type="spellStart"/>
-      <w:r>
-        <w:t>Klok</w:t>
-      </w:r>
-      <w:proofErr w:type="spellEnd"/>
-      <w:r>
-        <w:t xml:space="preserve"> et al. (2006)</w:t>
+      <w:r>
+        <w:t>Klok et al. (2006)</w:t>
       </w:r>
       <w:r>
         <w:fldChar w:fldCharType="end"/>
@@ -1734,7 +1409,11 @@
         <w:fldChar w:fldCharType="separate"/>
       </w:r>
       <w:r>
-        <w:t>Fairbrother (2017)</w:t>
+        <w:t xml:space="preserve">Fairbrother </w:t>
+      </w:r>
+      <w:r>
+        <w:lastRenderedPageBreak/>
+        <w:t>(2017)</w:t>
       </w:r>
       <w:r>
         <w:fldChar w:fldCharType="end"/>
@@ -1759,13 +1438,8 @@
       <w:r>
         <w:fldChar w:fldCharType="separate"/>
       </w:r>
-      <w:proofErr w:type="spellStart"/>
-      <w:r>
-        <w:t>Rafaty</w:t>
-      </w:r>
-      <w:proofErr w:type="spellEnd"/>
-      <w:r>
-        <w:t xml:space="preserve"> (2018)</w:t>
+      <w:r>
+        <w:t>Rafaty (2018)</w:t>
       </w:r>
       <w:r>
         <w:fldChar w:fldCharType="end"/>
@@ -1780,7 +1454,6 @@
       </w:pPr>
       <w:bookmarkStart w:id="9" w:name="_Toc65850709"/>
       <w:r>
-        <w:lastRenderedPageBreak/>
         <w:t>Along which margins do people react</w:t>
       </w:r>
       <w:bookmarkEnd w:id="9"/>
@@ -1801,13 +1474,8 @@
       <w:r>
         <w:fldChar w:fldCharType="separate"/>
       </w:r>
-      <w:proofErr w:type="spellStart"/>
-      <w:r>
-        <w:t>Shwom</w:t>
-      </w:r>
-      <w:proofErr w:type="spellEnd"/>
-      <w:r>
-        <w:t xml:space="preserve"> et al. (2010)</w:t>
+      <w:r>
+        <w:t>Shwom et al. (2010)</w:t>
       </w:r>
       <w:r>
         <w:fldChar w:fldCharType="end"/>
@@ -1875,13 +1543,8 @@
       <w:r>
         <w:fldChar w:fldCharType="separate"/>
       </w:r>
-      <w:proofErr w:type="spellStart"/>
-      <w:r>
-        <w:t>Kallbekken</w:t>
-      </w:r>
-      <w:proofErr w:type="spellEnd"/>
-      <w:r>
-        <w:t xml:space="preserve"> and Aasen (2010)</w:t>
+      <w:r>
+        <w:t>Kallbekken and Aasen (2010)</w:t>
       </w:r>
       <w:r>
         <w:fldChar w:fldCharType="end"/>
@@ -1898,13 +1561,8 @@
       <w:r>
         <w:fldChar w:fldCharType="separate"/>
       </w:r>
-      <w:proofErr w:type="spellStart"/>
-      <w:r>
-        <w:t>Lachapelle</w:t>
-      </w:r>
-      <w:proofErr w:type="spellEnd"/>
-      <w:r>
-        <w:t xml:space="preserve"> et al. (2012)</w:t>
+      <w:r>
+        <w:t>Lachapelle et al. (2012)</w:t>
       </w:r>
       <w:r>
         <w:fldChar w:fldCharType="end"/>
@@ -1921,13 +1579,8 @@
       <w:r>
         <w:fldChar w:fldCharType="separate"/>
       </w:r>
-      <w:proofErr w:type="spellStart"/>
-      <w:r>
-        <w:t>Carattini</w:t>
-      </w:r>
-      <w:proofErr w:type="spellEnd"/>
-      <w:r>
-        <w:t xml:space="preserve"> et al. (2017)</w:t>
+      <w:r>
+        <w:t>Carattini et al. (2017)</w:t>
       </w:r>
       <w:r>
         <w:fldChar w:fldCharType="end"/>
@@ -1959,13 +1612,8 @@
       <w:r>
         <w:fldChar w:fldCharType="separate"/>
       </w:r>
-      <w:proofErr w:type="spellStart"/>
-      <w:r>
-        <w:t>Kallbekken</w:t>
-      </w:r>
-      <w:proofErr w:type="spellEnd"/>
-      <w:r>
-        <w:t xml:space="preserve"> and Aasen (2010)</w:t>
+      <w:r>
+        <w:t>Kallbekken and Aasen (2010)</w:t>
       </w:r>
       <w:r>
         <w:fldChar w:fldCharType="end"/>
@@ -1982,13 +1630,8 @@
       <w:r>
         <w:fldChar w:fldCharType="separate"/>
       </w:r>
-      <w:proofErr w:type="spellStart"/>
-      <w:r>
-        <w:t>Douenne</w:t>
-      </w:r>
-      <w:proofErr w:type="spellEnd"/>
-      <w:r>
-        <w:t xml:space="preserve"> and Fabre (2020)</w:t>
+      <w:r>
+        <w:t>Douenne and Fabre (2020)</w:t>
       </w:r>
       <w:r>
         <w:fldChar w:fldCharType="end"/>
@@ -2020,13 +1663,8 @@
       <w:r>
         <w:fldChar w:fldCharType="separate"/>
       </w:r>
-      <w:proofErr w:type="spellStart"/>
-      <w:r>
-        <w:t>Akter</w:t>
-      </w:r>
-      <w:proofErr w:type="spellEnd"/>
-      <w:r>
-        <w:t xml:space="preserve"> and Bennett (2011)</w:t>
+      <w:r>
+        <w:t>Akter and Bennett (2011)</w:t>
       </w:r>
       <w:r>
         <w:fldChar w:fldCharType="end"/>
@@ -2054,15 +1692,7 @@
         <w:fldChar w:fldCharType="separate"/>
       </w:r>
       <w:r>
-        <w:t>Morrison and Hatfield-</w:t>
-      </w:r>
-      <w:proofErr w:type="spellStart"/>
-      <w:r>
-        <w:t>Dodds</w:t>
-      </w:r>
-      <w:proofErr w:type="spellEnd"/>
-      <w:r>
-        <w:t xml:space="preserve"> (2011)</w:t>
+        <w:t>Morrison and Hatfield-Dodds (2011)</w:t>
       </w:r>
       <w:r>
         <w:fldChar w:fldCharType="end"/>
@@ -2124,7 +1754,11 @@
         <w:fldChar w:fldCharType="end"/>
       </w:r>
       <w:r>
-        <w:t xml:space="preserve"> show that people paying more attention to political news express less support, while people following scientific and environmental news express more support. </w:t>
+        <w:t xml:space="preserve"> show that people paying more attention to political news express less support, while people following scientific and </w:t>
+      </w:r>
+      <w:r>
+        <w:lastRenderedPageBreak/>
+        <w:t xml:space="preserve">environmental news express more support. </w:t>
       </w:r>
       <w:r>
         <w:fldChar w:fldCharType="begin"/>
@@ -2135,13 +1769,8 @@
       <w:r>
         <w:fldChar w:fldCharType="separate"/>
       </w:r>
-      <w:proofErr w:type="spellStart"/>
-      <w:r>
-        <w:t>Spash</w:t>
-      </w:r>
-      <w:proofErr w:type="spellEnd"/>
-      <w:r>
-        <w:t xml:space="preserve"> and Lo (2012)</w:t>
+      <w:r>
+        <w:t>Spash and Lo (2012)</w:t>
       </w:r>
       <w:r>
         <w:fldChar w:fldCharType="end"/>
@@ -2230,21 +1859,8 @@
       <w:r>
         <w:fldChar w:fldCharType="separate"/>
       </w:r>
-      <w:proofErr w:type="spellStart"/>
-      <w:r>
-        <w:t>Bernauer</w:t>
-      </w:r>
-      <w:proofErr w:type="spellEnd"/>
-      <w:r>
-        <w:t xml:space="preserve"> and </w:t>
-      </w:r>
-      <w:proofErr w:type="spellStart"/>
-      <w:r>
-        <w:t>Gampfer</w:t>
-      </w:r>
-      <w:proofErr w:type="spellEnd"/>
-      <w:r>
-        <w:t xml:space="preserve"> (2013)</w:t>
+      <w:r>
+        <w:t>Bernauer and Gampfer (2013)</w:t>
       </w:r>
       <w:r>
         <w:fldChar w:fldCharType="end"/>
@@ -2268,11 +1884,7 @@
         <w:fldChar w:fldCharType="end"/>
       </w:r>
       <w:r>
-        <w:t xml:space="preserve"> study the </w:t>
-      </w:r>
-      <w:r>
-        <w:lastRenderedPageBreak/>
-        <w:t xml:space="preserve">importance of public deliberation in Australia for reaching a consensus on fundamental principles for climate policies such as trusted sources of information or transparent accountability. </w:t>
+        <w:t xml:space="preserve"> study the importance of public deliberation in Australia for reaching a consensus on fundamental principles for climate policies such as trusted sources of information or transparent accountability. </w:t>
       </w:r>
       <w:r>
         <w:fldChar w:fldCharType="begin"/>
@@ -2310,15 +1922,7 @@
         <w:fldChar w:fldCharType="separate"/>
       </w:r>
       <w:r>
-        <w:t xml:space="preserve">Oates and </w:t>
-      </w:r>
-      <w:proofErr w:type="spellStart"/>
-      <w:r>
-        <w:t>Portney</w:t>
-      </w:r>
-      <w:proofErr w:type="spellEnd"/>
-      <w:r>
-        <w:t xml:space="preserve"> (2003)</w:t>
+        <w:t>Oates and Portney (2003)</w:t>
       </w:r>
       <w:r>
         <w:fldChar w:fldCharType="end"/>
@@ -2438,7 +2042,7 @@
         <w:fldChar w:fldCharType="begin"/>
       </w:r>
       <w:r>
-        <w:instrText xml:space="preserve"> ADDIN ZOTERO_ITEM CSL_CITATION {"citationID":"WctbuPqa","properties":{"formattedCitation":"(Pew 2021)","plainCitation":"(Pew 2021)","noteIndex":0},"citationItems":[{"id":741,"uris":["http://zotero.org/groups/2752328/items/HGVZX8LE"],"uri":["http://zotero.org/groups/2752328/items/HGVZX8LE"],"itemData":{"id":741,"type":"post-weblog","abstract":"Citizens offer mixed reviews of how their societies have responded to climate change, and many question the efficacy of international efforts to stave off a global environmental crisis.","container-title":"Pew Research Center's Global Attitudes Project","language":"en-US","title":"Climate Change Concerns Make Many Around the World Willing to Alter How They Live and Work","URL":"https://www.pewresearch.org/global/2021/09/14/in-response-to-climate-change-citizens-in-advanced-economies-are-willing-to-alter-how-they-live-and-work/","author":[{"family":"Pew","given":"Research"}],"accessed":{"date-parts":[["2021",9,15]]},"issued":{"date-parts":[["2021",9,14]]}}}],"schema":"https://github.com/citation-style-language/schema/raw/master/csl-citation.json"} </w:instrText>
+        <w:instrText xml:space="preserve"> ADDIN ZOTERO_ITEM CSL_CITATION {"citationID":"WctbuPqa","properties":{"formattedCitation":"(Pew 2021)","plainCitation":"(Pew 2021)","dontUpdate":true,"noteIndex":0},"citationItems":[{"id":741,"uris":["http://zotero.org/groups/2752328/items/HGVZX8LE"],"uri":["http://zotero.org/groups/2752328/items/HGVZX8LE"],"itemData":{"id":741,"type":"post-weblog","abstract":"Citizens offer mixed reviews of how their societies have responded to climate change, and many question the efficacy of international efforts to stave off a global environmental crisis.","container-title":"Pew Research Center's Global Attitudes Project","language":"en-US","title":"Climate Change Concerns Make Many Around the World Willing to Alter How They Live and Work","URL":"https://www.pewresearch.org/global/2021/09/14/in-response-to-climate-change-citizens-in-advanced-economies-are-willing-to-alter-how-they-live-and-work/","author":[{"family":"Pew","given":"Research"}],"accessed":{"date-parts":[["2021",9,15]]},"issued":{"date-parts":[["2021",9,14]]}}}],"schema":"https://github.com/citation-style-language/schema/raw/master/csl-citation.json"} </w:instrText>
       </w:r>
       <w:r>
         <w:fldChar w:fldCharType="separate"/>
@@ -2531,10 +2135,7 @@
         <w:t xml:space="preserve">people </w:t>
       </w:r>
       <w:r>
-        <w:t>are divided over the economic effects of addressing climate change</w:t>
-      </w:r>
-      <w:r>
-        <w:t xml:space="preserve">. </w:t>
+        <w:t xml:space="preserve">are divided over the economic effects of addressing climate change. </w:t>
       </w:r>
       <w:r>
         <w:fldChar w:fldCharType="begin"/>
@@ -2545,13 +2146,8 @@
       <w:r>
         <w:fldChar w:fldCharType="separate"/>
       </w:r>
-      <w:proofErr w:type="spellStart"/>
-      <w:r>
-        <w:t>Umit</w:t>
-      </w:r>
-      <w:proofErr w:type="spellEnd"/>
-      <w:r>
-        <w:t xml:space="preserve"> and Schaffer (2020)</w:t>
+      <w:r>
+        <w:t>Umit and Schaffer (2020)</w:t>
       </w:r>
       <w:r>
         <w:fldChar w:fldCharType="end"/>
@@ -2631,7 +2227,7 @@
         <w:fldChar w:fldCharType="begin"/>
       </w:r>
       <w:r>
-        <w:instrText xml:space="preserve"> ADDIN ZOTERO_ITEM CSL_CITATION {"citationID":"kEBFNDWn","properties":{"formattedCitation":"(Hickman et al. 2021)","plainCitation":"(Hickman et al. 2021)","noteIndex":0},"citationItems":[{"id":738,"uris":["http://zotero.org/groups/2752328/items/GZ3A27MR"],"uri":["http://zotero.org/groups/2752328/items/GZ3A27MR"],"itemData":{"id":738,"type":"report","abstract":"Background: Climate change has significant implications for the health and futures of children and young people, yet they have little power to limit its harm, making them vulnerable to increased climate anxiety. Qualitative studies show climate anxiety is associated with perceptions of inadequate action by adults and governments, feelings of betrayal, abandonment and moral injury. This study offers the first large-scale investigation of climate anxiety in children and young people globally and its relationship to government response. Methods: We surveyed 10,000 young people (aged 16-25 years) in ten countries. Data were collected on their thoughts and feelings about climate change, and government response.  Findings: Respondents were worried about climate change (59% very or extremely worried, 84% at least moderately worried). Over 50% felt sad, anxious, angry, powerless, helpless, and guilty. Over 45% said their feelings about climate change negatively affected their daily life and functioning, and many reported a high number of negative thoughts about climate change. Respondents rated the governmental response to climate change negatively and reported greater feelings of betrayal than of reassurance. Correlations indicated that climate anxiety and distress were significantly related to perceived inadequate government response and associated feelings of betrayal.  Interpretation: Climate change and inadequate governmental responses are associated with climate anxiety and distress in many children and young people globally. These psychological stressors threaten health and wellbeing, and could be construed as morally injurious and unjust. There is an urgent need for increases in both research and government responsiveness. Funding: The costs of the survey were funded by AVAAZ.Declaration of Interest: None to declare. Ethical Approval: The study was approved by the University of Bath Psychology Ethics Committee (#21-090).","event-place":"Rochester, NY","genre":"SSRN Scholarly Paper","language":"en","note":"DOI: 10.2139/ssrn.3918955","number":"ID 3918955","publisher":"Social Science Research Network","publisher-place":"Rochester, NY","source":"papers.ssrn.com","title":"Young People's Voices on Climate Anxiety, Government Betrayal and Moral Injury: A Global Phenomenon","title-short":"Young People's Voices on Climate Anxiety, Government Betrayal and Moral Injury","URL":"https://papers.ssrn.com/abstract=3918955","author":[{"family":"Hickman","given":"Caroline"},{"family":"Marks","given":"Elizabeth"},{"family":"Pihkala","given":"Panu"},{"family":"Clayton","given":"Susan"},{"family":"Lewandowski","given":"Eric R."},{"family":"Mayall","given":"Elouise E."},{"family":"Wray","given":"Britt"},{"family":"Mellor","given":"Catriona"},{"family":"Susteren","given":"Lise","non-dropping-particle":"van"}],"accessed":{"date-parts":[["2021",9,15]]},"issued":{"date-parts":[["2021",9,7]]}}}],"schema":"https://github.com/citation-style-language/schema/raw/master/csl-citation.json"} </w:instrText>
+        <w:instrText xml:space="preserve"> ADDIN ZOTERO_ITEM CSL_CITATION {"citationID":"kEBFNDWn","properties":{"formattedCitation":"(Hickman et al. 2021)","plainCitation":"(Hickman et al. 2021)","dontUpdate":true,"noteIndex":0},"citationItems":[{"id":738,"uris":["http://zotero.org/groups/2752328/items/GZ3A27MR"],"uri":["http://zotero.org/groups/2752328/items/GZ3A27MR"],"itemData":{"id":738,"type":"report","abstract":"Background: Climate change has significant implications for the health and futures of children and young people, yet they have little power to limit its harm, making them vulnerable to increased climate anxiety. Qualitative studies show climate anxiety is associated with perceptions of inadequate action by adults and governments, feelings of betrayal, abandonment and moral injury. This study offers the first large-scale investigation of climate anxiety in children and young people globally and its relationship to government response. Methods: We surveyed 10,000 young people (aged 16-25 years) in ten countries. Data were collected on their thoughts and feelings about climate change, and government response.  Findings: Respondents were worried about climate change (59% very or extremely worried, 84% at least moderately worried). Over 50% felt sad, anxious, angry, powerless, helpless, and guilty. Over 45% said their feelings about climate change negatively affected their daily life and functioning, and many reported a high number of negative thoughts about climate change. Respondents rated the governmental response to climate change negatively and reported greater feelings of betrayal than of reassurance. Correlations indicated that climate anxiety and distress were significantly related to perceived inadequate government response and associated feelings of betrayal.  Interpretation: Climate change and inadequate governmental responses are associated with climate anxiety and distress in many children and young people globally. These psychological stressors threaten health and wellbeing, and could be construed as morally injurious and unjust. There is an urgent need for increases in both research and government responsiveness. Funding: The costs of the survey were funded by AVAAZ.Declaration of Interest: None to declare. Ethical Approval: The study was approved by the University of Bath Psychology Ethics Committee (#21-090).","event-place":"Rochester, NY","genre":"SSRN Scholarly Paper","language":"en","note":"DOI: 10.2139/ssrn.3918955","number":"ID 3918955","publisher":"Social Science Research Network","publisher-place":"Rochester, NY","source":"papers.ssrn.com","title":"Young People's Voices on Climate Anxiety, Government Betrayal and Moral Injury: A Global Phenomenon","title-short":"Young People's Voices on Climate Anxiety, Government Betrayal and Moral Injury","URL":"https://papers.ssrn.com/abstract=3918955","author":[{"family":"Hickman","given":"Caroline"},{"family":"Marks","given":"Elizabeth"},{"family":"Pihkala","given":"Panu"},{"family":"Clayton","given":"Susan"},{"family":"Lewandowski","given":"Eric R."},{"family":"Mayall","given":"Elouise E."},{"family":"Wray","given":"Britt"},{"family":"Mellor","given":"Catriona"},{"family":"Susteren","given":"Lise","non-dropping-particle":"van"}],"accessed":{"date-parts":[["2021",9,15]]},"issued":{"date-parts":[["2021",9,7]]}}}],"schema":"https://github.com/citation-style-language/schema/raw/master/csl-citation.json"} </w:instrText>
       </w:r>
       <w:r>
         <w:fldChar w:fldCharType="separate"/>
@@ -2673,6 +2269,7 @@
       </w:pPr>
       <w:bookmarkStart w:id="15" w:name="_Toc65850715"/>
       <w:r>
+        <w:lastRenderedPageBreak/>
         <w:t>Local treatment</w:t>
       </w:r>
       <w:bookmarkEnd w:id="15"/>
@@ -2711,13 +2308,8 @@
       <w:r>
         <w:fldChar w:fldCharType="separate"/>
       </w:r>
-      <w:proofErr w:type="spellStart"/>
-      <w:r>
-        <w:t>Brügger</w:t>
-      </w:r>
-      <w:proofErr w:type="spellEnd"/>
-      <w:r>
-        <w:t xml:space="preserve"> (2013)</w:t>
+      <w:r>
+        <w:t>Brügger (2013)</w:t>
       </w:r>
       <w:r>
         <w:fldChar w:fldCharType="end"/>
@@ -2731,7 +2323,6 @@
         <w:pStyle w:val="Para0"/>
       </w:pPr>
       <w:r>
-        <w:lastRenderedPageBreak/>
         <w:fldChar w:fldCharType="begin"/>
       </w:r>
       <w:r>
@@ -2793,15 +2384,7 @@
         <w:fldChar w:fldCharType="separate"/>
       </w:r>
       <w:r>
-        <w:t xml:space="preserve">Park and </w:t>
-      </w:r>
-      <w:proofErr w:type="spellStart"/>
-      <w:r>
-        <w:t>Vedlitz</w:t>
-      </w:r>
-      <w:proofErr w:type="spellEnd"/>
-      <w:r>
-        <w:t xml:space="preserve"> (2013)</w:t>
+        <w:t>Park and Vedlitz (2013)</w:t>
       </w:r>
       <w:r>
         <w:fldChar w:fldCharType="end"/>
@@ -2860,13 +2443,8 @@
       <w:r>
         <w:fldChar w:fldCharType="separate"/>
       </w:r>
-      <w:proofErr w:type="spellStart"/>
-      <w:r>
-        <w:t>Brügger</w:t>
-      </w:r>
-      <w:proofErr w:type="spellEnd"/>
-      <w:r>
-        <w:t xml:space="preserve"> (2013)</w:t>
+      <w:r>
+        <w:t>Brügger (2013)</w:t>
       </w:r>
       <w:r>
         <w:fldChar w:fldCharType="end"/>
@@ -2982,7 +2560,11 @@
         <w:fldChar w:fldCharType="end"/>
       </w:r>
       <w:r>
-        <w:t xml:space="preserve"> a single price instrument might not be the best solution to tackle climate change, therefore testing preferences for different bundles of policies might be worth investigating. Moreover, a lot of attention has been drawn on carbon pricing, while few studies focus on other climate policies. Furthermore, few studies have tried to frame the same policy differently and therefore it could be interesting to better know the implication of different communication strategies. In line with this, it also appears we lack evidence on which population to target and how to adapt communication strategies to different populations. There is also a need as to better understanding the conditions under which information asymmetry can be addressed. Additionally, the relative effects of each factor is also a topic that needs further investigation.</w:t>
+        <w:t xml:space="preserve"> a single price instrument might not be the best solution to tackle climate change, therefore testing preferences for different bundles of policies might be worth investigating. Moreover, a lot of attention has been drawn on carbon pricing, </w:t>
+      </w:r>
+      <w:r>
+        <w:lastRenderedPageBreak/>
+        <w:t>while few studies focus on other climate policies. Furthermore, few studies have tried to frame the same policy differently and therefore it could be interesting to better know the implication of different communication strategies. In line with this, it also appears we lack evidence on which population to target and how to adapt communication strategies to different populations. There is also a need as to better understanding the conditions under which information asymmetry can be addressed. Additionally, the relative effects of each factor is also a topic that needs further investigation.</w:t>
       </w:r>
     </w:p>
     <w:p>
@@ -2995,11 +2577,7 @@
         <w:pStyle w:val="Para0"/>
       </w:pPr>
       <w:r>
-        <w:t xml:space="preserve">The key contributions of our study to this literature will be to offer comparable cross-country evidence covering at the same time OECD and non-OECD countries. Previous work has mostly focused on single countries, making it less clear how generalizable the </w:t>
-      </w:r>
-      <w:r>
-        <w:lastRenderedPageBreak/>
-        <w:t>evidence is for other countries. This study aims to identify country-specific preferences for matters such as policy design, compensation mechanisms or level of ambition, as well as the effect of information treatments on them. Moreover, the study will also include an incentive compatible payment element (in the form of a lottery). Most previous studies do not have such item, therefore our study will be more credible in expressing people's willingness to support climate change mitigation policies.</w:t>
+        <w:t>The key contributions of our study to this literature will be to offer comparable cross-country evidence covering at the same time OECD and non-OECD countries. Previous work has mostly focused on single countries, making it less clear how generalizable the evidence is for other countries. This study aims to identify country-specific preferences for matters such as policy design, compensation mechanisms or level of ambition, as well as the effect of information treatments on them. Moreover, the study will also include an incentive compatible payment element (in the form of a lottery). Most previous studies do not have such item, therefore our study will be more credible in expressing people's willingness to support climate change mitigation policies.</w:t>
       </w:r>
     </w:p>
     <w:sectPr>
@@ -3076,19 +2654,11 @@
       <w:r>
         <w:fldChar w:fldCharType="separate"/>
       </w:r>
-      <w:proofErr w:type="spellStart"/>
       <w:r>
         <w:rPr>
           <w:lang w:val="en-GB"/>
         </w:rPr>
-        <w:t>Brechin</w:t>
-      </w:r>
-      <w:proofErr w:type="spellEnd"/>
-      <w:r>
-        <w:rPr>
-          <w:lang w:val="en-GB"/>
-        </w:rPr>
-        <w:t xml:space="preserve"> </w:t>
+        <w:t xml:space="preserve">Brechin </w:t>
       </w:r>
       <w:r>
         <w:rPr>
@@ -3136,21 +2706,7 @@
         <w:rPr>
           <w:lang w:val="en-GB"/>
         </w:rPr>
-        <w:t xml:space="preserve">; </w:t>
-      </w:r>
-      <w:proofErr w:type="spellStart"/>
-      <w:r>
-        <w:rPr>
-          <w:lang w:val="en-GB"/>
-        </w:rPr>
-        <w:t>Maestre</w:t>
-      </w:r>
-      <w:proofErr w:type="spellEnd"/>
-      <w:r>
-        <w:rPr>
-          <w:lang w:val="en-GB"/>
-        </w:rPr>
-        <w:t xml:space="preserve">-Andrés, Drews, and van den Bergh </w:t>
+        <w:t xml:space="preserve">; Maestre-Andrés, Drews, and van den Bergh </w:t>
       </w:r>
       <w:r>
         <w:rPr>
@@ -3334,6 +2890,119 @@
       <w:rPr>
         <w:rFonts w:hint="default"/>
       </w:rPr>
+    </w:lvl>
+  </w:abstractNum>
+  <w:abstractNum w:abstractNumId="1" w15:restartNumberingAfterBreak="0">
+    <w:nsid w:val="73E5747F"/>
+    <w:multiLevelType w:val="multilevel"/>
+    <w:tmpl w:val="1214E78E"/>
+    <w:lvl w:ilvl="0">
+      <w:start w:val="1"/>
+      <w:numFmt w:val="decimal"/>
+      <w:lvlText w:val="%1."/>
+      <w:lvlJc w:val="left"/>
+      <w:pPr>
+        <w:tabs>
+          <w:tab w:val="num" w:pos="720"/>
+        </w:tabs>
+        <w:ind w:left="720" w:hanging="720"/>
+      </w:pPr>
+    </w:lvl>
+    <w:lvl w:ilvl="1">
+      <w:start w:val="1"/>
+      <w:numFmt w:val="decimal"/>
+      <w:lvlText w:val="%2."/>
+      <w:lvlJc w:val="left"/>
+      <w:pPr>
+        <w:tabs>
+          <w:tab w:val="num" w:pos="1440"/>
+        </w:tabs>
+        <w:ind w:left="1440" w:hanging="720"/>
+      </w:pPr>
+    </w:lvl>
+    <w:lvl w:ilvl="2">
+      <w:start w:val="1"/>
+      <w:numFmt w:val="decimal"/>
+      <w:lvlText w:val="%3."/>
+      <w:lvlJc w:val="left"/>
+      <w:pPr>
+        <w:tabs>
+          <w:tab w:val="num" w:pos="2160"/>
+        </w:tabs>
+        <w:ind w:left="2160" w:hanging="720"/>
+      </w:pPr>
+    </w:lvl>
+    <w:lvl w:ilvl="3">
+      <w:start w:val="1"/>
+      <w:numFmt w:val="decimal"/>
+      <w:lvlText w:val="%4."/>
+      <w:lvlJc w:val="left"/>
+      <w:pPr>
+        <w:tabs>
+          <w:tab w:val="num" w:pos="2880"/>
+        </w:tabs>
+        <w:ind w:left="2880" w:hanging="720"/>
+      </w:pPr>
+    </w:lvl>
+    <w:lvl w:ilvl="4">
+      <w:start w:val="1"/>
+      <w:numFmt w:val="decimal"/>
+      <w:lvlText w:val="%5."/>
+      <w:lvlJc w:val="left"/>
+      <w:pPr>
+        <w:tabs>
+          <w:tab w:val="num" w:pos="3600"/>
+        </w:tabs>
+        <w:ind w:left="3600" w:hanging="720"/>
+      </w:pPr>
+    </w:lvl>
+    <w:lvl w:ilvl="5">
+      <w:start w:val="1"/>
+      <w:numFmt w:val="decimal"/>
+      <w:lvlText w:val="%6."/>
+      <w:lvlJc w:val="left"/>
+      <w:pPr>
+        <w:tabs>
+          <w:tab w:val="num" w:pos="4320"/>
+        </w:tabs>
+        <w:ind w:left="4320" w:hanging="720"/>
+      </w:pPr>
+    </w:lvl>
+    <w:lvl w:ilvl="6">
+      <w:start w:val="1"/>
+      <w:numFmt w:val="decimal"/>
+      <w:lvlText w:val="%7."/>
+      <w:lvlJc w:val="left"/>
+      <w:pPr>
+        <w:tabs>
+          <w:tab w:val="num" w:pos="5040"/>
+        </w:tabs>
+        <w:ind w:left="5040" w:hanging="720"/>
+      </w:pPr>
+    </w:lvl>
+    <w:lvl w:ilvl="7">
+      <w:start w:val="1"/>
+      <w:numFmt w:val="decimal"/>
+      <w:lvlText w:val="%8."/>
+      <w:lvlJc w:val="left"/>
+      <w:pPr>
+        <w:tabs>
+          <w:tab w:val="num" w:pos="5760"/>
+        </w:tabs>
+        <w:ind w:left="5760" w:hanging="720"/>
+      </w:pPr>
+    </w:lvl>
+    <w:lvl w:ilvl="8">
+      <w:start w:val="1"/>
+      <w:numFmt w:val="decimal"/>
+      <w:lvlText w:val="%9."/>
+      <w:lvlJc w:val="left"/>
+      <w:pPr>
+        <w:tabs>
+          <w:tab w:val="num" w:pos="6480"/>
+        </w:tabs>
+        <w:ind w:left="6480" w:hanging="720"/>
+      </w:pPr>
     </w:lvl>
   </w:abstractNum>
   <w:num w:numId="1">
@@ -3368,6 +3037,9 @@
     <w:lvlOverride w:ilvl="8">
       <w:startOverride w:val="1"/>
     </w:lvlOverride>
+  </w:num>
+  <w:num w:numId="3">
+    <w:abstractNumId w:val="1"/>
   </w:num>
 </w:numbering>
 </file>
@@ -4134,6 +3806,7 @@
   </w:style>
   <w:style w:type="character" w:customStyle="1" w:styleId="Heading7Char">
     <w:name w:val="Heading 7 Char"/>
+    <w:aliases w:val="Doc AnnX Char"/>
     <w:basedOn w:val="DefaultParagraphFont"/>
     <w:link w:val="Heading7"/>
     <w:uiPriority w:val="12"/>
@@ -4149,6 +3822,7 @@
   </w:style>
   <w:style w:type="character" w:customStyle="1" w:styleId="Heading8Char">
     <w:name w:val="Heading 8 Char"/>
+    <w:aliases w:val="Part AnnX Char"/>
     <w:basedOn w:val="DefaultParagraphFont"/>
     <w:link w:val="Heading8"/>
     <w:uiPriority w:val="9"/>
@@ -4164,6 +3838,7 @@
   </w:style>
   <w:style w:type="character" w:customStyle="1" w:styleId="Heading9Char">
     <w:name w:val="Heading 9 Char"/>
+    <w:aliases w:val="Chap AnnX Char"/>
     <w:basedOn w:val="DefaultParagraphFont"/>
     <w:link w:val="Heading9"/>
     <w:uiPriority w:val="14"/>

</xml_diff>